<commit_message>
Module 13 paper review in progress
</commit_message>
<xml_diff>
--- a/Module13_GeneExpression/technical_paper_evaluation/Module13_Yves_Greatti_technical_paper_evaluation.docx
+++ b/Module13_GeneExpression/technical_paper_evaluation/Module13_Yves_Greatti_technical_paper_evaluation.docx
@@ -131,6 +131,271 @@
           <w:rFonts w:asciiTheme="minorHAnsi" w:hAnsiTheme="minorHAnsi" w:cstheme="minorHAnsi"/>
         </w:rPr>
       </w:pPr>
+      <w:r>
+        <w:rPr>
+          <w:rFonts w:asciiTheme="minorHAnsi" w:hAnsiTheme="minorHAnsi" w:cstheme="minorHAnsi"/>
+        </w:rPr>
+        <w:t xml:space="preserve">The CRISPR/Ca9 technology is one of the most significant </w:t>
+      </w:r>
+      <w:r>
+        <w:rPr>
+          <w:rFonts w:asciiTheme="minorHAnsi" w:hAnsiTheme="minorHAnsi" w:cstheme="minorHAnsi"/>
+        </w:rPr>
+        <w:t>breakthroughs</w:t>
+      </w:r>
+      <w:r>
+        <w:rPr>
+          <w:rFonts w:asciiTheme="minorHAnsi" w:hAnsiTheme="minorHAnsi" w:cstheme="minorHAnsi"/>
+        </w:rPr>
+        <w:t xml:space="preserve"> in the last 10 years in genome </w:t>
+      </w:r>
+      <w:r>
+        <w:rPr>
+          <w:rFonts w:asciiTheme="minorHAnsi" w:hAnsiTheme="minorHAnsi" w:cstheme="minorHAnsi"/>
+        </w:rPr>
+        <w:t>modification</w:t>
+      </w:r>
+      <w:r>
+        <w:rPr>
+          <w:rFonts w:asciiTheme="minorHAnsi" w:hAnsiTheme="minorHAnsi" w:cstheme="minorHAnsi"/>
+        </w:rPr>
+        <w:t>. Clustered Regularly Interspaced Short Palindromic Repeat (CRISPR)</w:t>
+      </w:r>
+      <w:r>
+        <w:rPr>
+          <w:rFonts w:asciiTheme="minorHAnsi" w:hAnsiTheme="minorHAnsi" w:cstheme="minorHAnsi"/>
+        </w:rPr>
+        <w:t xml:space="preserve">-Cas system is </w:t>
+      </w:r>
+      <w:r>
+        <w:rPr>
+          <w:rFonts w:asciiTheme="minorHAnsi" w:hAnsiTheme="minorHAnsi" w:cstheme="minorHAnsi"/>
+        </w:rPr>
+        <w:t>part of the immune system found in some bacteria</w:t>
+      </w:r>
+      <w:r>
+        <w:rPr>
+          <w:rFonts w:asciiTheme="minorHAnsi" w:hAnsiTheme="minorHAnsi" w:cstheme="minorHAnsi"/>
+        </w:rPr>
+        <w:t xml:space="preserve"> and </w:t>
+      </w:r>
+      <w:r>
+        <w:rPr>
+          <w:rFonts w:asciiTheme="minorHAnsi" w:hAnsiTheme="minorHAnsi" w:cstheme="minorHAnsi"/>
+        </w:rPr>
+        <w:t>archaea</w:t>
+      </w:r>
+      <w:r>
+        <w:rPr>
+          <w:rFonts w:asciiTheme="minorHAnsi" w:hAnsiTheme="minorHAnsi" w:cstheme="minorHAnsi"/>
+        </w:rPr>
+        <w:t>. When a virus invades these bacteria, their DNA is “captured”</w:t>
+      </w:r>
+      <w:r>
+        <w:rPr>
+          <w:rFonts w:asciiTheme="minorHAnsi" w:hAnsiTheme="minorHAnsi" w:cstheme="minorHAnsi"/>
+        </w:rPr>
+        <w:t xml:space="preserve"> and incorporated in the host DNA</w:t>
+      </w:r>
+      <w:r>
+        <w:rPr>
+          <w:rFonts w:asciiTheme="minorHAnsi" w:hAnsiTheme="minorHAnsi" w:cstheme="minorHAnsi"/>
+        </w:rPr>
+        <w:t xml:space="preserve"> as </w:t>
+      </w:r>
+      <w:r>
+        <w:rPr>
+          <w:rFonts w:asciiTheme="minorHAnsi" w:hAnsiTheme="minorHAnsi" w:cstheme="minorHAnsi"/>
+        </w:rPr>
+        <w:t xml:space="preserve">spacers within the CRISPR array, each spacer is separated from the other by repeat units. The next step is </w:t>
+      </w:r>
+      <w:r>
+        <w:rPr>
+          <w:rFonts w:asciiTheme="minorHAnsi" w:hAnsiTheme="minorHAnsi" w:cstheme="minorHAnsi"/>
+        </w:rPr>
+        <w:t>transcription of CRISPR repeats and spacers into CRISPR RBA (c</w:t>
+      </w:r>
+      <w:r>
+        <w:rPr>
+          <w:rFonts w:asciiTheme="minorHAnsi" w:hAnsiTheme="minorHAnsi" w:cstheme="minorHAnsi"/>
+        </w:rPr>
+        <w:t>rRNA</w:t>
+      </w:r>
+      <w:r>
+        <w:rPr>
+          <w:rFonts w:asciiTheme="minorHAnsi" w:hAnsiTheme="minorHAnsi" w:cstheme="minorHAnsi"/>
+        </w:rPr>
+        <w:t xml:space="preserve">). The last step is the </w:t>
+      </w:r>
+      <w:r>
+        <w:rPr>
+          <w:rFonts w:asciiTheme="minorHAnsi" w:hAnsiTheme="minorHAnsi" w:cstheme="minorHAnsi"/>
+        </w:rPr>
+        <w:t xml:space="preserve">activation of the Cas9 protein, which upon </w:t>
+      </w:r>
+      <w:r>
+        <w:rPr>
+          <w:rFonts w:asciiTheme="minorHAnsi" w:hAnsiTheme="minorHAnsi" w:cstheme="minorHAnsi"/>
+        </w:rPr>
+        <w:t>conformational change</w:t>
+      </w:r>
+      <w:r>
+        <w:rPr>
+          <w:rFonts w:asciiTheme="minorHAnsi" w:hAnsiTheme="minorHAnsi" w:cstheme="minorHAnsi"/>
+        </w:rPr>
+        <w:t xml:space="preserve">, finds the target DNA which then is followed </w:t>
+      </w:r>
+      <w:r>
+        <w:rPr>
+          <w:rFonts w:asciiTheme="minorHAnsi" w:hAnsiTheme="minorHAnsi" w:cstheme="minorHAnsi"/>
+        </w:rPr>
+        <w:t>by</w:t>
+      </w:r>
+      <w:r>
+        <w:rPr>
+          <w:rFonts w:asciiTheme="minorHAnsi" w:hAnsiTheme="minorHAnsi" w:cstheme="minorHAnsi"/>
+        </w:rPr>
+        <w:t xml:space="preserve"> </w:t>
+      </w:r>
+      <w:r>
+        <w:rPr>
+          <w:rFonts w:asciiTheme="minorHAnsi" w:hAnsiTheme="minorHAnsi" w:cstheme="minorHAnsi"/>
+        </w:rPr>
+        <w:t>the attachment</w:t>
+      </w:r>
+      <w:r>
+        <w:rPr>
+          <w:rFonts w:asciiTheme="minorHAnsi" w:hAnsiTheme="minorHAnsi" w:cstheme="minorHAnsi"/>
+        </w:rPr>
+        <w:t xml:space="preserve"> </w:t>
+      </w:r>
+      <w:r>
+        <w:rPr>
+          <w:rFonts w:asciiTheme="minorHAnsi" w:hAnsiTheme="minorHAnsi" w:cstheme="minorHAnsi"/>
+        </w:rPr>
+        <w:t>using</w:t>
+      </w:r>
+      <w:r>
+        <w:rPr>
+          <w:rFonts w:asciiTheme="minorHAnsi" w:hAnsiTheme="minorHAnsi" w:cstheme="minorHAnsi"/>
+        </w:rPr>
+        <w:t xml:space="preserve"> base pair complementarity of the crRNA to viral RNA, which leads to the cleavage of </w:t>
+      </w:r>
+      <w:r>
+        <w:rPr>
+          <w:rFonts w:asciiTheme="minorHAnsi" w:hAnsiTheme="minorHAnsi" w:cstheme="minorHAnsi"/>
+        </w:rPr>
+        <w:t xml:space="preserve">the </w:t>
+      </w:r>
+      <w:r>
+        <w:rPr>
+          <w:rFonts w:asciiTheme="minorHAnsi" w:hAnsiTheme="minorHAnsi" w:cstheme="minorHAnsi"/>
+        </w:rPr>
+        <w:t>foreign</w:t>
+      </w:r>
+      <w:r>
+        <w:rPr>
+          <w:rFonts w:asciiTheme="minorHAnsi" w:hAnsiTheme="minorHAnsi" w:cstheme="minorHAnsi"/>
+        </w:rPr>
+        <w:t xml:space="preserve"> </w:t>
+      </w:r>
+      <w:r>
+        <w:rPr>
+          <w:rFonts w:asciiTheme="minorHAnsi" w:hAnsiTheme="minorHAnsi" w:cstheme="minorHAnsi"/>
+        </w:rPr>
+        <w:t>RNA complex and its elimination</w:t>
+      </w:r>
+      <w:r>
+        <w:rPr>
+          <w:rFonts w:asciiTheme="minorHAnsi" w:hAnsiTheme="minorHAnsi" w:cstheme="minorHAnsi"/>
+        </w:rPr>
+        <w:t>.</w:t>
+      </w:r>
+      <w:r>
+        <w:rPr>
+          <w:rFonts w:asciiTheme="minorHAnsi" w:hAnsiTheme="minorHAnsi" w:cstheme="minorHAnsi"/>
+        </w:rPr>
+        <w:t xml:space="preserve"> Cas9 nuclease activity can be easily replaced by a sequence of interest making Cas9 compared to other DNA-binding platforms (</w:t>
+      </w:r>
+      <w:proofErr w:type="spellStart"/>
+      <w:r>
+        <w:rPr>
+          <w:rFonts w:asciiTheme="minorHAnsi" w:hAnsiTheme="minorHAnsi" w:cstheme="minorHAnsi"/>
+        </w:rPr>
+        <w:t>meganucleases</w:t>
+      </w:r>
+      <w:proofErr w:type="spellEnd"/>
+      <w:r>
+        <w:rPr>
+          <w:rFonts w:asciiTheme="minorHAnsi" w:hAnsiTheme="minorHAnsi" w:cstheme="minorHAnsi"/>
+        </w:rPr>
+        <w:t xml:space="preserve">, zinc fingers (ZF), transcription activator-like effectors (TALEs) </w:t>
+      </w:r>
+      <w:r>
+        <w:rPr>
+          <w:rFonts w:asciiTheme="minorHAnsi" w:hAnsiTheme="minorHAnsi" w:cstheme="minorHAnsi"/>
+        </w:rPr>
+        <w:t xml:space="preserve">is </w:t>
+      </w:r>
+      <w:r>
+        <w:rPr>
+          <w:rFonts w:asciiTheme="minorHAnsi" w:hAnsiTheme="minorHAnsi" w:cstheme="minorHAnsi"/>
+        </w:rPr>
+        <w:t>very efficient.</w:t>
+      </w:r>
+      <w:r>
+        <w:rPr>
+          <w:rFonts w:asciiTheme="minorHAnsi" w:hAnsiTheme="minorHAnsi" w:cstheme="minorHAnsi"/>
+        </w:rPr>
+        <w:t xml:space="preserve"> Another important advantage of the CRISPR-Cas9 system, is its ability to cleave multiple distinct targets sequences in parallel, inducing multiple mutations in different genes which extend the possibilities for modeling complex diseases without lengthy breeding strategies with less animal testing when using mice from single gene knockouts.</w:t>
+      </w:r>
+    </w:p>
+    <w:p>
+      <w:pPr>
+        <w:rPr>
+          <w:rFonts w:asciiTheme="minorHAnsi" w:hAnsiTheme="minorHAnsi" w:cstheme="minorHAnsi"/>
+        </w:rPr>
+      </w:pPr>
+    </w:p>
+    <w:p>
+      <w:pPr>
+        <w:rPr>
+          <w:rFonts w:asciiTheme="minorHAnsi" w:hAnsiTheme="minorHAnsi" w:cstheme="minorHAnsi"/>
+        </w:rPr>
+      </w:pPr>
+    </w:p>
+    <w:p>
+      <w:pPr>
+        <w:rPr>
+          <w:rFonts w:asciiTheme="minorHAnsi" w:hAnsiTheme="minorHAnsi" w:cstheme="minorHAnsi"/>
+        </w:rPr>
+      </w:pPr>
+    </w:p>
+    <w:p>
+      <w:pPr>
+        <w:rPr>
+          <w:rFonts w:cstheme="minorHAnsi"/>
+          <w:b/>
+          <w:bCs/>
+        </w:rPr>
+      </w:pPr>
+      <w:r>
+        <w:rPr>
+          <w:rFonts w:cstheme="minorHAnsi"/>
+          <w:b/>
+          <w:bCs/>
+        </w:rPr>
+        <w:t xml:space="preserve">Who is working in this area? </w:t>
+      </w:r>
+    </w:p>
+    <w:p>
+      <w:pPr>
+        <w:rPr>
+          <w:rFonts w:cstheme="minorHAnsi"/>
+          <w:b/>
+          <w:bCs/>
+        </w:rPr>
+      </w:pPr>
     </w:p>
     <w:p>
       <w:pPr>
@@ -156,13 +421,206 @@
           <w:sz w:val="24"/>
           <w:szCs w:val="24"/>
         </w:rPr>
-        <w:t xml:space="preserve">Who is working in this area? </w:t>
+        <w:t xml:space="preserve">What methods are used to study the concepts described in the paper? </w:t>
       </w:r>
     </w:p>
     <w:p>
       <w:pPr>
         <w:rPr>
+          <w:rFonts w:asciiTheme="minorHAnsi" w:hAnsiTheme="minorHAnsi" w:cstheme="minorHAnsi"/>
+        </w:rPr>
+      </w:pPr>
+      <w:r>
+        <w:rPr>
+          <w:rFonts w:asciiTheme="minorHAnsi" w:hAnsiTheme="minorHAnsi" w:cstheme="minorHAnsi"/>
+        </w:rPr>
+        <w:t>Among the different proteins involved in the CRISPR complex (Cas-</w:t>
+      </w:r>
+      <w:r>
+        <w:rPr>
+          <w:rFonts w:asciiTheme="minorHAnsi" w:hAnsiTheme="minorHAnsi" w:cstheme="minorHAnsi"/>
+        </w:rPr>
+        <w:t>1 to Cas10</w:t>
+      </w:r>
+      <w:r>
+        <w:rPr>
+          <w:rFonts w:asciiTheme="minorHAnsi" w:hAnsiTheme="minorHAnsi" w:cstheme="minorHAnsi"/>
+        </w:rPr>
+        <w:t xml:space="preserve">), </w:t>
+      </w:r>
+      <w:r>
+        <w:rPr>
+          <w:rFonts w:asciiTheme="minorHAnsi" w:hAnsiTheme="minorHAnsi" w:cstheme="minorHAnsi"/>
+        </w:rPr>
+        <w:t xml:space="preserve">Cas9 is the only enzyme within the Cas gene cluster that plays a role in </w:t>
+      </w:r>
+      <w:r>
+        <w:rPr>
+          <w:rFonts w:asciiTheme="minorHAnsi" w:hAnsiTheme="minorHAnsi" w:cstheme="minorHAnsi"/>
+        </w:rPr>
+        <w:t xml:space="preserve">locating and </w:t>
+      </w:r>
+      <w:r>
+        <w:rPr>
+          <w:rFonts w:asciiTheme="minorHAnsi" w:hAnsiTheme="minorHAnsi" w:cstheme="minorHAnsi"/>
+        </w:rPr>
+        <w:t>DNA cleavage.</w:t>
+      </w:r>
+      <w:r>
+        <w:rPr>
+          <w:rFonts w:asciiTheme="minorHAnsi" w:hAnsiTheme="minorHAnsi" w:cstheme="minorHAnsi"/>
+        </w:rPr>
+        <w:t xml:space="preserve"> The Cas9 protein has 6 domains:</w:t>
+      </w:r>
+    </w:p>
+    <w:p>
+      <w:pPr>
+        <w:rPr>
+          <w:rFonts w:asciiTheme="minorHAnsi" w:hAnsiTheme="minorHAnsi" w:cstheme="minorHAnsi"/>
+        </w:rPr>
+      </w:pPr>
+      <w:r>
+        <w:rPr>
+          <w:rFonts w:asciiTheme="minorHAnsi" w:hAnsiTheme="minorHAnsi" w:cstheme="minorHAnsi"/>
+        </w:rPr>
+        <w:t xml:space="preserve">Rec 1 and Rec 2 domain binds the complementary region of the guide RNA. Rec1 </w:t>
+      </w:r>
+      <w:r>
+        <w:rPr>
+          <w:rFonts w:asciiTheme="minorHAnsi" w:hAnsiTheme="minorHAnsi" w:cstheme="minorHAnsi"/>
+        </w:rPr>
+        <w:t>role is essential compared to Rec 2as for the binding of repeat/anti-repeat target DNA.</w:t>
+      </w:r>
+    </w:p>
+    <w:p>
+      <w:pPr>
+        <w:rPr>
+          <w:rFonts w:asciiTheme="minorHAnsi" w:hAnsiTheme="minorHAnsi" w:cstheme="minorHAnsi"/>
+        </w:rPr>
+      </w:pPr>
+      <w:r>
+        <w:rPr>
+          <w:rFonts w:asciiTheme="minorHAnsi" w:hAnsiTheme="minorHAnsi" w:cstheme="minorHAnsi"/>
+        </w:rPr>
+        <w:t>Bridge heli</w:t>
+      </w:r>
+      <w:r>
+        <w:rPr>
+          <w:rFonts w:asciiTheme="minorHAnsi" w:hAnsiTheme="minorHAnsi" w:cstheme="minorHAnsi"/>
+        </w:rPr>
+        <w:t>x</w:t>
+      </w:r>
+      <w:r>
+        <w:rPr>
+          <w:rFonts w:asciiTheme="minorHAnsi" w:hAnsiTheme="minorHAnsi" w:cstheme="minorHAnsi"/>
+        </w:rPr>
+        <w:t xml:space="preserve"> (NH) arginine-based structure which </w:t>
+      </w:r>
+      <w:r>
+        <w:rPr>
+          <w:rFonts w:asciiTheme="minorHAnsi" w:hAnsiTheme="minorHAnsi" w:cstheme="minorHAnsi"/>
+        </w:rPr>
+        <w:t>modulates target DNA cleavage and mismatch tolerance.</w:t>
+      </w:r>
+    </w:p>
+    <w:p>
+      <w:pPr>
+        <w:rPr>
+          <w:rFonts w:asciiTheme="minorHAnsi" w:hAnsiTheme="minorHAnsi" w:cstheme="minorHAnsi"/>
+        </w:rPr>
+      </w:pPr>
+      <w:proofErr w:type="spellStart"/>
+      <w:r>
+        <w:rPr>
+          <w:rFonts w:asciiTheme="minorHAnsi" w:hAnsiTheme="minorHAnsi" w:cstheme="minorHAnsi"/>
+        </w:rPr>
+        <w:t>Photospacer</w:t>
+      </w:r>
+      <w:proofErr w:type="spellEnd"/>
+      <w:r>
+        <w:rPr>
+          <w:rFonts w:asciiTheme="minorHAnsi" w:hAnsiTheme="minorHAnsi" w:cstheme="minorHAnsi"/>
+        </w:rPr>
+        <w:t xml:space="preserve"> Adjacent Motif (PAM)-Interacting (PI) domain confers PAM specificity, and is responsible for initiating binding to target DNA.</w:t>
+      </w:r>
+    </w:p>
+    <w:p>
+      <w:pPr>
+        <w:rPr>
+          <w:rFonts w:asciiTheme="minorHAnsi" w:hAnsiTheme="minorHAnsi" w:cstheme="minorHAnsi"/>
+        </w:rPr>
+      </w:pPr>
+      <w:r>
+        <w:rPr>
+          <w:rFonts w:asciiTheme="minorHAnsi" w:hAnsiTheme="minorHAnsi" w:cstheme="minorHAnsi"/>
+        </w:rPr>
+        <w:t xml:space="preserve">HNH and </w:t>
+      </w:r>
+      <w:proofErr w:type="spellStart"/>
+      <w:r>
+        <w:rPr>
+          <w:rFonts w:asciiTheme="minorHAnsi" w:hAnsiTheme="minorHAnsi" w:cstheme="minorHAnsi"/>
+        </w:rPr>
+        <w:t>RuvC</w:t>
+      </w:r>
+      <w:proofErr w:type="spellEnd"/>
+      <w:r>
+        <w:rPr>
+          <w:rFonts w:asciiTheme="minorHAnsi" w:hAnsiTheme="minorHAnsi" w:cstheme="minorHAnsi"/>
+        </w:rPr>
+        <w:t xml:space="preserve"> domains are nuclease domains that cut s</w:t>
+      </w:r>
+      <w:r>
+        <w:rPr>
+          <w:rFonts w:asciiTheme="minorHAnsi" w:hAnsiTheme="minorHAnsi" w:cstheme="minorHAnsi"/>
+        </w:rPr>
+        <w:t xml:space="preserve">ingle stranded </w:t>
+      </w:r>
+      <w:r>
+        <w:rPr>
+          <w:rFonts w:asciiTheme="minorHAnsi" w:hAnsiTheme="minorHAnsi" w:cstheme="minorHAnsi"/>
+        </w:rPr>
+        <w:t>DNA.</w:t>
+      </w:r>
+    </w:p>
+    <w:p>
+      <w:pPr>
+        <w:rPr>
+          <w:rFonts w:asciiTheme="minorHAnsi" w:hAnsiTheme="minorHAnsi" w:cstheme="minorHAnsi"/>
+        </w:rPr>
+      </w:pPr>
+      <w:r>
+        <w:rPr>
+          <w:rFonts w:asciiTheme="minorHAnsi" w:hAnsiTheme="minorHAnsi" w:cstheme="minorHAnsi"/>
+        </w:rPr>
+        <w:t>A single guide RNA (sgRNA) can be engineered by fusing a crRNA containing the target DNA sequence to a noncoding trans-activating crRNA (</w:t>
+      </w:r>
+      <w:proofErr w:type="spellStart"/>
+      <w:r>
+        <w:rPr>
+          <w:rFonts w:asciiTheme="minorHAnsi" w:hAnsiTheme="minorHAnsi" w:cstheme="minorHAnsi"/>
+        </w:rPr>
+        <w:t>tracrRNA</w:t>
+      </w:r>
+      <w:proofErr w:type="spellEnd"/>
+      <w:r>
+        <w:rPr>
+          <w:rFonts w:asciiTheme="minorHAnsi" w:hAnsiTheme="minorHAnsi" w:cstheme="minorHAnsi"/>
+        </w:rPr>
+        <w:t>) to activate the Cas9 protein. The guide RNA forms a T-shape comprised of one tetraloop and 2 or 3 stem loops, and is constructed to have a 5’ end complimentary to the target DNA sequence.</w:t>
+      </w:r>
+    </w:p>
+    <w:p>
+      <w:pPr>
+        <w:rPr>
           <w:rFonts w:cstheme="minorHAnsi"/>
+        </w:rPr>
+      </w:pPr>
+    </w:p>
+    <w:p>
+      <w:pPr>
+        <w:rPr>
+          <w:rFonts w:asciiTheme="minorHAnsi" w:hAnsiTheme="minorHAnsi" w:cstheme="minorHAnsi"/>
           <w:b/>
           <w:bCs/>
         </w:rPr>
@@ -177,7 +635,7 @@
         </w:numPr>
         <w:spacing w:after="0" w:line="240" w:lineRule="auto"/>
         <w:rPr>
-          <w:rFonts w:eastAsia="Times New Roman" w:cstheme="minorHAnsi"/>
+          <w:rFonts w:cstheme="minorHAnsi"/>
           <w:b/>
           <w:bCs/>
           <w:sz w:val="24"/>
@@ -186,21 +644,23 @@
       </w:pPr>
       <w:r>
         <w:rPr>
-          <w:rFonts w:eastAsia="Times New Roman" w:cstheme="minorHAnsi"/>
+          <w:rFonts w:cstheme="minorHAnsi"/>
           <w:b/>
           <w:bCs/>
           <w:sz w:val="24"/>
           <w:szCs w:val="24"/>
         </w:rPr>
-        <w:t xml:space="preserve">What methods are used to study the concepts described in the paper? </w:t>
+        <w:t xml:space="preserve">Does the review article lead to new questions or hypotheses in this technical area (by the authors, by other researchers)? </w:t>
       </w:r>
     </w:p>
     <w:p>
       <w:pPr>
-        <w:rPr>
-          <w:rFonts w:asciiTheme="minorHAnsi" w:hAnsiTheme="minorHAnsi" w:cstheme="minorHAnsi"/>
-          <w:b/>
-          <w:bCs/>
+        <w:pStyle w:val="ListParagraph"/>
+        <w:ind w:left="360"/>
+        <w:rPr>
+          <w:rFonts w:cstheme="minorHAnsi"/>
+          <w:sz w:val="24"/>
+          <w:szCs w:val="24"/>
         </w:rPr>
       </w:pPr>
     </w:p>
@@ -228,70 +688,85 @@
           <w:sz w:val="24"/>
           <w:szCs w:val="24"/>
         </w:rPr>
-        <w:t xml:space="preserve">Does the review article lead to new questions or hypotheses in this technical area (by the authors, by other researchers)? </w:t>
+        <w:t xml:space="preserve">What are some practical applications of the research discussed in the article? </w:t>
       </w:r>
     </w:p>
     <w:p>
       <w:pPr>
-        <w:pStyle w:val="ListParagraph"/>
-        <w:ind w:left="360"/>
-        <w:rPr>
-          <w:rFonts w:cstheme="minorHAnsi"/>
-          <w:sz w:val="24"/>
-          <w:szCs w:val="24"/>
+        <w:rPr>
+          <w:rFonts w:asciiTheme="minorHAnsi" w:hAnsiTheme="minorHAnsi" w:cstheme="minorHAnsi"/>
         </w:rPr>
       </w:pPr>
     </w:p>
     <w:p>
       <w:pPr>
-        <w:pStyle w:val="ListParagraph"/>
-        <w:numPr>
-          <w:ilvl w:val="0"/>
-          <w:numId w:val="19"/>
-        </w:numPr>
-        <w:spacing w:after="0" w:line="240" w:lineRule="auto"/>
-        <w:rPr>
-          <w:rFonts w:cstheme="minorHAnsi"/>
+        <w:rPr>
+          <w:rFonts w:asciiTheme="minorHAnsi" w:hAnsiTheme="minorHAnsi" w:cstheme="minorHAnsi"/>
           <w:b/>
           <w:bCs/>
-          <w:sz w:val="24"/>
-          <w:szCs w:val="24"/>
-        </w:rPr>
-      </w:pPr>
-      <w:r>
-        <w:rPr>
-          <w:rFonts w:cstheme="minorHAnsi"/>
+        </w:rPr>
+      </w:pPr>
+      <w:r>
+        <w:rPr>
+          <w:rFonts w:asciiTheme="minorHAnsi" w:hAnsiTheme="minorHAnsi" w:cstheme="minorHAnsi"/>
           <w:b/>
           <w:bCs/>
-          <w:sz w:val="24"/>
-          <w:szCs w:val="24"/>
-        </w:rPr>
-        <w:t xml:space="preserve">What are some practical applications of the research discussed in the article? </w:t>
+        </w:rPr>
+        <w:t>6. How does this topic relate to other areas of cell biology, bioengineering, or medicine?</w:t>
       </w:r>
     </w:p>
     <w:p>
       <w:pPr>
         <w:rPr>
-          <w:rFonts w:asciiTheme="minorHAnsi" w:hAnsiTheme="minorHAnsi" w:cstheme="minorHAnsi"/>
+          <w:rFonts w:cstheme="minorHAnsi"/>
         </w:rPr>
       </w:pPr>
     </w:p>
     <w:p>
       <w:pPr>
         <w:rPr>
-          <w:rFonts w:asciiTheme="minorHAnsi" w:hAnsiTheme="minorHAnsi" w:cstheme="minorHAnsi"/>
-          <w:b/>
-          <w:bCs/>
-        </w:rPr>
-      </w:pPr>
-      <w:r>
-        <w:rPr>
-          <w:rFonts w:asciiTheme="minorHAnsi" w:hAnsiTheme="minorHAnsi" w:cstheme="minorHAnsi"/>
-          <w:b/>
-          <w:bCs/>
-        </w:rPr>
-        <w:t>6. How does this topic relate to other areas of cell biology, bioengineering, or medicine?</w:t>
-      </w:r>
+          <w:rFonts w:cstheme="minorHAnsi"/>
+        </w:rPr>
+      </w:pPr>
+    </w:p>
+    <w:p>
+      <w:pPr>
+        <w:rPr>
+          <w:rFonts w:cstheme="minorHAnsi"/>
+        </w:rPr>
+      </w:pPr>
+    </w:p>
+    <w:p>
+      <w:pPr>
+        <w:rPr>
+          <w:rFonts w:cstheme="minorHAnsi"/>
+        </w:rPr>
+      </w:pPr>
+      <w:hyperlink r:id="rId8" w:history="1">
+        <w:r>
+          <w:rPr>
+            <w:rStyle w:val="Hyperlink"/>
+            <w:rFonts w:cstheme="minorHAnsi"/>
+          </w:rPr>
+          <w:t>https://www.jax.org/news-and-insights/jax-blog/2014/march/pros-and-cons-of-znfs-talens-and-crispr-cas</w:t>
+        </w:r>
+      </w:hyperlink>
+    </w:p>
+    <w:p>
+      <w:pPr>
+        <w:rPr>
+          <w:rFonts w:cstheme="minorHAnsi"/>
+        </w:rPr>
+      </w:pPr>
+      <w:hyperlink r:id="rId9" w:history="1">
+        <w:r>
+          <w:rPr>
+            <w:rStyle w:val="Hyperlink"/>
+            <w:rFonts w:cstheme="minorHAnsi"/>
+          </w:rPr>
+          <w:t>https://sites.tufts.edu/crispr/crispr-mechanism/rna-binding/</w:t>
+        </w:r>
+      </w:hyperlink>
     </w:p>
     <w:p>
       <w:pPr>

</xml_diff>

<commit_message>
Module 13 paper review completed
</commit_message>
<xml_diff>
--- a/Module13_GeneExpression/technical_paper_evaluation/Module13_Yves_Greatti_technical_paper_evaluation.docx
+++ b/Module13_GeneExpression/technical_paper_evaluation/Module13_Yves_Greatti_technical_paper_evaluation.docx
@@ -337,6 +337,74 @@
         <w:rPr>
           <w:rFonts w:asciiTheme="minorHAnsi" w:hAnsiTheme="minorHAnsi" w:cstheme="minorHAnsi"/>
         </w:rPr>
+        <w:t xml:space="preserve"> </w:t>
+      </w:r>
+      <w:r>
+        <w:rPr>
+          <w:rFonts w:asciiTheme="minorHAnsi" w:hAnsiTheme="minorHAnsi" w:cstheme="minorHAnsi"/>
+        </w:rPr>
+        <w:fldChar w:fldCharType="begin"/>
+      </w:r>
+      <w:r>
+        <w:rPr>
+          <w:rFonts w:asciiTheme="minorHAnsi" w:hAnsiTheme="minorHAnsi" w:cstheme="minorHAnsi"/>
+        </w:rPr>
+        <w:instrText xml:space="preserve"> ADDIN ZOTERO_ITEM CSL_CITATION {"citationID":"p6Bs2IB8","properties":{"formattedCitation":"[1]","plainCitation":"[1]","noteIndex":0},"citationItems":[{"id":1850,"uris":["http://zotero.org/users/7286058/items/YKWRZMZI"],"itemData":{"id":1850,"type":"article-journal","abstract":"The development of antibiotic resistance in bacteria is a major public health threat. Infection rates of resistant pathogens continue to rise against nearly all antimicrobials, which has led to development of different strategies to combat the antimicrobial resistance. In this review, we discuss how the newly popular CRISPR-cas system has been applied to combat antibiotic resistance in both extracellular and intracellular pathogens. We also review a recently developed method in which nano-size CRISPR complex was used without any phage to target the mecA gene. However, there is still challenge to practice these methods in field against emerging antimicrobial resistant pathogens.","container-title":"Annals of Clinical Microbiology and Antimicrobials","DOI":"10.1186/s12941-019-0317-x","ISSN":"1476-0711","issue":"1","journalAbbreviation":"Ann Clin Microbiol Antimicrob","language":"en","page":"21","source":"DOI.org (Crossref)","title":"CRISPR-cas system: biological function in microbes and its use to treat antimicrobial resistant pathogens","title-short":"CRISPR-cas system","URL":"https://ann-clinmicrob.biomedcentral.com/articles/10.1186/s12941-019-0317-x","volume":"18","author":[{"family":"Shabbir","given":"Muhammad Abu Bakr"},{"family":"Shabbir","given":"Muhammad Zubair"},{"family":"Wu","given":"Qin"},{"family":"Mahmood","given":"Sammina"},{"family":"Sajid","given":"Abdul"},{"family":"Maan","given":"Muhammad Kashif"},{"family":"Ahmed","given":"Saeed"},{"family":"Naveed","given":"Umer"},{"family":"Hao","given":"Haihong"},{"family":"Yuan","given":"Zonghui"}],"accessed":{"date-parts":[["2022",4,24]]},"issued":{"date-parts":[["2019",12]]}}}],"schema":"https://github.com/citation-style-language/schema/raw/master/csl-citation.json"} </w:instrText>
+      </w:r>
+      <w:r>
+        <w:rPr>
+          <w:rFonts w:asciiTheme="minorHAnsi" w:hAnsiTheme="minorHAnsi" w:cstheme="minorHAnsi"/>
+        </w:rPr>
+        <w:fldChar w:fldCharType="separate"/>
+      </w:r>
+      <w:r>
+        <w:rPr>
+          <w:rFonts w:asciiTheme="minorHAnsi" w:hAnsiTheme="minorHAnsi" w:cstheme="minorHAnsi"/>
+          <w:noProof/>
+        </w:rPr>
+        <w:t>[1]</w:t>
+      </w:r>
+      <w:r>
+        <w:rPr>
+          <w:rFonts w:asciiTheme="minorHAnsi" w:hAnsiTheme="minorHAnsi" w:cstheme="minorHAnsi"/>
+        </w:rPr>
+        <w:fldChar w:fldCharType="end"/>
+      </w:r>
+      <w:r>
+        <w:rPr>
+          <w:rFonts w:asciiTheme="minorHAnsi" w:hAnsiTheme="minorHAnsi" w:cstheme="minorHAnsi"/>
+        </w:rPr>
+        <w:fldChar w:fldCharType="begin"/>
+      </w:r>
+      <w:r>
+        <w:rPr>
+          <w:rFonts w:asciiTheme="minorHAnsi" w:hAnsiTheme="minorHAnsi" w:cstheme="minorHAnsi"/>
+        </w:rPr>
+        <w:instrText xml:space="preserve"> ADDIN ZOTERO_ITEM CSL_CITATION {"citationID":"4349PGw9","properties":{"formattedCitation":"[2]","plainCitation":"[2]","noteIndex":0},"citationItems":[{"id":1852,"uris":["http://zotero.org/users/7286058/items/6T2BLBLT"],"itemData":{"id":1852,"type":"article-journal","abstract":"Being frequently exposed to foreign nucleic acids, bacteria and archaea have developed an ingenious adaptive defense system, called CRISPR-Cas. The system is composed of the Clustered Regularly Interspaced Short Palindromic Repeats (CRISPR) array, together with CRISPR (&lt;i&gt;cas&lt;/i&gt;)-associated genes. This system consists of a complex machinery that integrates fragments of foreign nucleic acids from viruses and mobile genetic elements (MGEs), into CRISPR arrays. The inserted segments (spacers) are transcribed and then used by cas proteins as guide RNAs for recognition and inactivation of the targets. Different types and families of CRISPR-Cas systems consist of distinct adaptation and effector modules with evolutionary trajectories, partially independent. The origin of the effector modules and the mechanism of spacer integration/deletion is far less clear. A review of the most recent data regarding the structure, ecology, and evolution of CRISPR-Cas systems and their role in the modulation of accessory genomes in prokaryotes is proposed in this article. The CRISPR-Cas system&amp;apos;s impact on the physiology and ecology of prokaryotes, modulation of horizontal gene transfer events, is also discussed here. This system gained popularity after it was proposed as a tool for plant and animal embryo editing, in cancer therapy, as antimicrobial against pathogenic bacteria, and even for combating the novel coronavirus – SARS-CoV-2; thus, the newest and promising applications are reviewed as well.","container-title":"Microbial Physiology","DOI":"10.1159/000516643","ISSN":"2673-1665, 2673-1673","issue":"1-2","journalAbbreviation":"Microb Physiol","language":"en","page":"2-17","source":"DOI.org (Crossref)","title":"CRISPR-Cas System: The Powerful Modulator of Accessory Genomes in Prokaryotes","title-short":"CRISPR-Cas System","URL":"https://www.karger.com/Article/FullText/516643","volume":"32","author":[{"family":"Butiuc-Keul","given":"Anca"},{"family":"Farkas","given":"Anca"},{"family":"Carpa","given":"Rahela"},{"family":"Iordache","given":"Dumitrana"}],"accessed":{"date-parts":[["2022",4,24]]},"issued":{"date-parts":[["2022"]]}}}],"schema":"https://github.com/citation-style-language/schema/raw/master/csl-citation.json"} </w:instrText>
+      </w:r>
+      <w:r>
+        <w:rPr>
+          <w:rFonts w:asciiTheme="minorHAnsi" w:hAnsiTheme="minorHAnsi" w:cstheme="minorHAnsi"/>
+        </w:rPr>
+        <w:fldChar w:fldCharType="separate"/>
+      </w:r>
+      <w:r>
+        <w:rPr>
+          <w:rFonts w:asciiTheme="minorHAnsi" w:hAnsiTheme="minorHAnsi" w:cstheme="minorHAnsi"/>
+          <w:noProof/>
+        </w:rPr>
+        <w:t>[2]</w:t>
+      </w:r>
+      <w:r>
+        <w:rPr>
+          <w:rFonts w:asciiTheme="minorHAnsi" w:hAnsiTheme="minorHAnsi" w:cstheme="minorHAnsi"/>
+        </w:rPr>
+        <w:fldChar w:fldCharType="end"/>
+      </w:r>
+      <w:r>
+        <w:rPr>
+          <w:rFonts w:asciiTheme="minorHAnsi" w:hAnsiTheme="minorHAnsi" w:cstheme="minorHAnsi"/>
+        </w:rPr>
         <w:t>.</w:t>
       </w:r>
       <w:r>
@@ -949,12 +1017,11 @@
         </w:rPr>
         <w:t xml:space="preserve">Millipore Sigma, Vilnius </w:t>
       </w:r>
-      <w:proofErr w:type="gramStart"/>
-      <w:r>
-        <w:rPr>
-          <w:rFonts w:asciiTheme="minorHAnsi" w:hAnsiTheme="minorHAnsi" w:cstheme="minorHAnsi"/>
-        </w:rPr>
-        <w:t xml:space="preserve">University,  </w:t>
+      <w:r>
+        <w:rPr>
+          <w:rFonts w:asciiTheme="minorHAnsi" w:hAnsiTheme="minorHAnsi" w:cstheme="minorHAnsi"/>
+        </w:rPr>
+        <w:t xml:space="preserve">University, </w:t>
       </w:r>
       <w:proofErr w:type="spellStart"/>
       <w:r>
@@ -964,12 +1031,17 @@
         <w:t>Cellectis</w:t>
       </w:r>
       <w:proofErr w:type="spellEnd"/>
-      <w:proofErr w:type="gramEnd"/>
-      <w:r>
-        <w:rPr>
-          <w:rFonts w:asciiTheme="minorHAnsi" w:hAnsiTheme="minorHAnsi" w:cstheme="minorHAnsi"/>
-        </w:rPr>
-        <w:t>, the French company which has been developing CAR-T cell therapies, DowDuPont, MPEG-LA.</w:t>
+      <w:r>
+        <w:rPr>
+          <w:rFonts w:asciiTheme="minorHAnsi" w:hAnsiTheme="minorHAnsi" w:cstheme="minorHAnsi"/>
+        </w:rPr>
+        <w:t>;</w:t>
+      </w:r>
+      <w:r>
+        <w:rPr>
+          <w:rFonts w:asciiTheme="minorHAnsi" w:hAnsiTheme="minorHAnsi" w:cstheme="minorHAnsi"/>
+        </w:rPr>
+        <w:t xml:space="preserve"> the French company which has been developing CAR-T cell therapies, DowDuPont, MPEG-LA.</w:t>
       </w:r>
       <w:r>
         <w:rPr>
@@ -1006,21 +1078,87 @@
         <w:rPr>
           <w:rFonts w:asciiTheme="minorHAnsi" w:hAnsiTheme="minorHAnsi" w:cstheme="minorHAnsi"/>
         </w:rPr>
-        <w:t xml:space="preserve">Following the CRISPR timeline, the top research centers in CRISPR are: Broad Institute, UC Berkeley, Max Planck Institute, </w:t>
+        <w:t xml:space="preserve">Following the CRISPR timeline, </w:t>
+      </w:r>
+      <w:r>
+        <w:rPr>
+          <w:rFonts w:asciiTheme="minorHAnsi" w:hAnsiTheme="minorHAnsi" w:cstheme="minorHAnsi"/>
+        </w:rPr>
+        <w:t xml:space="preserve">we can identify </w:t>
+      </w:r>
+      <w:r>
+        <w:rPr>
+          <w:rFonts w:asciiTheme="minorHAnsi" w:hAnsiTheme="minorHAnsi" w:cstheme="minorHAnsi"/>
+        </w:rPr>
+        <w:t>top research centers in CRISPR are: Broad Institute, UC Berkeley, Max Planck Institute, Vi</w:t>
+      </w:r>
+      <w:r>
+        <w:rPr>
+          <w:rFonts w:asciiTheme="minorHAnsi" w:hAnsiTheme="minorHAnsi" w:cstheme="minorHAnsi"/>
+        </w:rPr>
+        <w:t>l</w:t>
+      </w:r>
+      <w:r>
+        <w:rPr>
+          <w:rFonts w:asciiTheme="minorHAnsi" w:hAnsiTheme="minorHAnsi" w:cstheme="minorHAnsi"/>
+        </w:rPr>
+        <w:t>nius University, and many other academic institutions.</w:t>
+      </w:r>
+      <w:r>
+        <w:rPr>
+          <w:rFonts w:asciiTheme="minorHAnsi" w:hAnsiTheme="minorHAnsi" w:cstheme="minorHAnsi"/>
+        </w:rPr>
+        <w:t xml:space="preserve"> Although it seems now the focus has been recently shifted to improve CRISPR/Cas system or developing new methods which can allow gene editing without DSBs which </w:t>
+      </w:r>
+      <w:r>
+        <w:rPr>
+          <w:rFonts w:asciiTheme="minorHAnsi" w:hAnsiTheme="minorHAnsi" w:cstheme="minorHAnsi"/>
+        </w:rPr>
+        <w:t>is repaired by error-prone</w:t>
+      </w:r>
+      <w:r>
+        <w:rPr>
+          <w:rFonts w:asciiTheme="minorHAnsi" w:hAnsiTheme="minorHAnsi" w:cstheme="minorHAnsi"/>
+        </w:rPr>
+        <w:t xml:space="preserve"> mechanism (HDR or NHEJ).</w:t>
+      </w:r>
+      <w:r>
+        <w:rPr>
+          <w:rFonts w:asciiTheme="minorHAnsi" w:hAnsiTheme="minorHAnsi" w:cstheme="minorHAnsi"/>
+        </w:rPr>
+        <w:t xml:space="preserve"> The two most recent developments are base editing (alteration of specific nucleotides) and prime editing (prime editing guide RNA (</w:t>
       </w:r>
       <w:proofErr w:type="spellStart"/>
       <w:r>
         <w:rPr>
           <w:rFonts w:asciiTheme="minorHAnsi" w:hAnsiTheme="minorHAnsi" w:cstheme="minorHAnsi"/>
         </w:rPr>
-        <w:t>Vinius</w:t>
+        <w:t>pegRNA</w:t>
       </w:r>
       <w:proofErr w:type="spellEnd"/>
       <w:r>
         <w:rPr>
           <w:rFonts w:asciiTheme="minorHAnsi" w:hAnsiTheme="minorHAnsi" w:cstheme="minorHAnsi"/>
         </w:rPr>
-        <w:t xml:space="preserve"> University, and many other academic institutions.</w:t>
+        <w:t>) con</w:t>
+      </w:r>
+      <w:r>
+        <w:rPr>
+          <w:rFonts w:asciiTheme="minorHAnsi" w:hAnsiTheme="minorHAnsi" w:cstheme="minorHAnsi"/>
+        </w:rPr>
+        <w:t>tains a guide and the desired substitution</w:t>
+      </w:r>
+      <w:r>
+        <w:rPr>
+          <w:rFonts w:asciiTheme="minorHAnsi" w:hAnsiTheme="minorHAnsi" w:cstheme="minorHAnsi"/>
+        </w:rPr>
+        <w:t>s</w:t>
+      </w:r>
+      <w:r>
+        <w:rPr>
+          <w:rFonts w:asciiTheme="minorHAnsi" w:hAnsiTheme="minorHAnsi" w:cstheme="minorHAnsi"/>
+        </w:rPr>
+        <w:t>).</w:t>
       </w:r>
     </w:p>
     <w:p>
@@ -1481,7 +1619,14 @@
         <w:rPr>
           <w:rFonts w:asciiTheme="minorHAnsi" w:hAnsiTheme="minorHAnsi" w:cstheme="minorHAnsi"/>
         </w:rPr>
-        <w:t>; Cas9 can also tolerates up to 5 base mismatches within the protospacer region, or a single base difference in the PAM sequence.</w:t>
+        <w:t xml:space="preserve">; Cas9 can also tolerates up to </w:t>
+      </w:r>
+      <w:r>
+        <w:rPr>
+          <w:rFonts w:asciiTheme="minorHAnsi" w:hAnsiTheme="minorHAnsi" w:cstheme="minorHAnsi"/>
+        </w:rPr>
+        <w:lastRenderedPageBreak/>
+        <w:t>5 base mismatches within the protospacer region, or a single base difference in the PAM sequence.</w:t>
       </w:r>
     </w:p>
     <w:p>
@@ -1566,14 +1711,7 @@
         <w:rPr>
           <w:rFonts w:asciiTheme="minorHAnsi" w:hAnsiTheme="minorHAnsi" w:cstheme="minorHAnsi"/>
         </w:rPr>
-        <w:t xml:space="preserve">Between the two, </w:t>
-      </w:r>
-      <w:r>
-        <w:rPr>
-          <w:rFonts w:asciiTheme="minorHAnsi" w:hAnsiTheme="minorHAnsi" w:cstheme="minorHAnsi"/>
-        </w:rPr>
-        <w:lastRenderedPageBreak/>
-        <w:t>HDR is favored</w:t>
+        <w:t>Between the two, HDR is favored</w:t>
       </w:r>
       <w:r>
         <w:rPr>
@@ -1734,6 +1872,96 @@
           <w:sz w:val="24"/>
           <w:szCs w:val="24"/>
         </w:rPr>
+        <w:t xml:space="preserve"> </w:t>
+      </w:r>
+      <w:r>
+        <w:rPr>
+          <w:rFonts w:cstheme="minorHAnsi"/>
+          <w:sz w:val="24"/>
+          <w:szCs w:val="24"/>
+        </w:rPr>
+        <w:fldChar w:fldCharType="begin"/>
+      </w:r>
+      <w:r>
+        <w:rPr>
+          <w:rFonts w:cstheme="minorHAnsi"/>
+          <w:sz w:val="24"/>
+          <w:szCs w:val="24"/>
+        </w:rPr>
+        <w:instrText xml:space="preserve"> ADDIN ZOTERO_ITEM CSL_CITATION {"citationID":"kS4hEtWT","properties":{"formattedCitation":"[3]","plainCitation":"[3]","noteIndex":0},"citationItems":[{"id":1877,"uris":["http://zotero.org/users/7286058/items/YW8S9L2M"],"itemData":{"id":1877,"type":"article-journal","abstract":"Gene editing that makes target gene modification in the genome by deletion or addition has revolutionized the era of biomedicine. Clustered regularly interspaced short palindromic repeats (CRISPR)/Cas9 emerged as a substantial tool due to its simplicity in use, less cost and extraordinary efficiency than the conventional gene-editing tools, including zinc finger nucleases (ZFNs) and Transcription activator-like effector nucleases (TALENs). However, potential off-target activities are crucial shortcomings in the CRISPR system. Numerous types of approaches have been developed to reduce off-target effects. Here, we review several latest approaches to reduce the off-target effects, including biased or unbiased off-target detection, cytosine or adenine base editors, prime editing, dCas9, Cas9 paired nickase, ribonucleoprotein (RNP) delivery and truncated gRNAs. This review article provides extensive information to cautiously interpret off-target effects to assist the basic and clinical applications in biomedicine.","container-title":"Cells","DOI":"10.3390/cells9071608","ISSN":"2073-4409","issue":"7","journalAbbreviation":"Cells","note":"PMID: 32630835\nPMCID: PMC7407193","page":"1608","source":"PubMed Central","title":"Latest Developed Strategies to Minimize the Off-Target Effects in CRISPR-Cas-Mediated Genome Editing","URL":"https://www.ncbi.nlm.nih.gov/pmc/articles/PMC7407193/","volume":"9","author":[{"family":"Naeem","given":"Muhammad"},{"family":"Majeed","given":"Saman"},{"family":"Hoque","given":"Mubasher Zahir"},{"family":"Ahmad","given":"Irshad"}],"accessed":{"date-parts":[["2022",4,25]]},"issued":{"date-parts":[["2020",7,2]]}}}],"schema":"https://github.com/citation-style-language/schema/raw/master/csl-citation.json"} </w:instrText>
+      </w:r>
+      <w:r>
+        <w:rPr>
+          <w:rFonts w:cstheme="minorHAnsi"/>
+          <w:sz w:val="24"/>
+          <w:szCs w:val="24"/>
+        </w:rPr>
+        <w:fldChar w:fldCharType="separate"/>
+      </w:r>
+      <w:r>
+        <w:rPr>
+          <w:rFonts w:cstheme="minorHAnsi"/>
+          <w:noProof/>
+          <w:sz w:val="24"/>
+          <w:szCs w:val="24"/>
+        </w:rPr>
+        <w:t>[3]</w:t>
+      </w:r>
+      <w:r>
+        <w:rPr>
+          <w:rFonts w:cstheme="minorHAnsi"/>
+          <w:sz w:val="24"/>
+          <w:szCs w:val="24"/>
+        </w:rPr>
+        <w:fldChar w:fldCharType="end"/>
+      </w:r>
+      <w:r>
+        <w:rPr>
+          <w:rFonts w:cstheme="minorHAnsi"/>
+          <w:sz w:val="24"/>
+          <w:szCs w:val="24"/>
+        </w:rPr>
+        <w:fldChar w:fldCharType="begin"/>
+      </w:r>
+      <w:r>
+        <w:rPr>
+          <w:rFonts w:cstheme="minorHAnsi"/>
+          <w:sz w:val="24"/>
+          <w:szCs w:val="24"/>
+        </w:rPr>
+        <w:instrText xml:space="preserve"> ADDIN ZOTERO_ITEM CSL_CITATION {"citationID":"N0BeVmqR","properties":{"formattedCitation":"[4]","plainCitation":"[4]","noteIndex":0},"citationItems":[{"id":1874,"uris":["http://zotero.org/users/7286058/items/9JPZTM8T"],"itemData":{"id":1874,"type":"article-journal","container-title":"Journal of Biotechnology","DOI":"10.1016/j.jbiotec.2015.06.427","ISSN":"01681656","journalAbbreviation":"Journal of Biotechnology","language":"en","page":"56-65","source":"DOI.org (Crossref)","title":"Systematic analysis of CRISPR–Cas9 mismatch tolerance reveals low levels of off-target activity","URL":"https://linkinghub.elsevier.com/retrieve/pii/S0168165615300419","volume":"211","author":[{"family":"Anderson","given":"Emily M."},{"family":"Haupt","given":"Amanda"},{"family":"Schiel","given":"John A."},{"family":"Chou","given":"Eldon"},{"family":"Machado","given":"Hidevaldo B."},{"family":"Strezoska","given":"Žaklina"},{"family":"Lenger","given":"Steve"},{"family":"McClelland","given":"Shawn"},{"family":"Birmingham","given":"Amanda"},{"family":"Vermeulen","given":"Annaleen"},{"family":"Smith","given":"Anja van Brabant"}],"accessed":{"date-parts":[["2022",4,24]]},"issued":{"date-parts":[["2015",10]]}}}],"schema":"https://github.com/citation-style-language/schema/raw/master/csl-citation.json"} </w:instrText>
+      </w:r>
+      <w:r>
+        <w:rPr>
+          <w:rFonts w:cstheme="minorHAnsi"/>
+          <w:sz w:val="24"/>
+          <w:szCs w:val="24"/>
+        </w:rPr>
+        <w:fldChar w:fldCharType="separate"/>
+      </w:r>
+      <w:r>
+        <w:rPr>
+          <w:rFonts w:cstheme="minorHAnsi"/>
+          <w:noProof/>
+          <w:sz w:val="24"/>
+          <w:szCs w:val="24"/>
+        </w:rPr>
+        <w:t>[4]</w:t>
+      </w:r>
+      <w:r>
+        <w:rPr>
+          <w:rFonts w:cstheme="minorHAnsi"/>
+          <w:sz w:val="24"/>
+          <w:szCs w:val="24"/>
+        </w:rPr>
+        <w:fldChar w:fldCharType="end"/>
+      </w:r>
+      <w:r>
+        <w:rPr>
+          <w:rFonts w:cstheme="minorHAnsi"/>
+          <w:sz w:val="24"/>
+          <w:szCs w:val="24"/>
+        </w:rPr>
         <w:t>:</w:t>
       </w:r>
     </w:p>
@@ -1858,39 +2086,7 @@
           <w:sz w:val="24"/>
           <w:szCs w:val="24"/>
         </w:rPr>
-        <w:t>D</w:t>
-      </w:r>
-      <w:r>
-        <w:rPr>
-          <w:rFonts w:cstheme="minorHAnsi"/>
-          <w:sz w:val="24"/>
-          <w:szCs w:val="24"/>
-        </w:rPr>
-        <w:t xml:space="preserve">ue to its </w:t>
-      </w:r>
-      <w:r>
-        <w:rPr>
-          <w:rFonts w:cstheme="minorHAnsi"/>
-          <w:sz w:val="24"/>
-          <w:szCs w:val="24"/>
-        </w:rPr>
-        <w:t>larger</w:t>
-      </w:r>
-      <w:r>
-        <w:rPr>
-          <w:rFonts w:cstheme="minorHAnsi"/>
-          <w:sz w:val="24"/>
-          <w:szCs w:val="24"/>
-        </w:rPr>
-        <w:t xml:space="preserve"> genome</w:t>
-      </w:r>
-      <w:r>
-        <w:rPr>
-          <w:rFonts w:cstheme="minorHAnsi"/>
-          <w:sz w:val="24"/>
-          <w:szCs w:val="24"/>
-        </w:rPr>
-        <w:t xml:space="preserve">, there are high chances of off-target events in mammalian genome than bacteria. To address this issue, researchers </w:t>
+        <w:t xml:space="preserve">Due to its larger genome, there are high chances of off-target events in mammalian genome than bacteria. To address this issue, researchers </w:t>
       </w:r>
       <w:r>
         <w:rPr>
@@ -1922,15 +2118,7 @@
           <w:sz w:val="24"/>
           <w:szCs w:val="24"/>
         </w:rPr>
-        <w:t xml:space="preserve">length of the gRNA can mitigate </w:t>
-      </w:r>
-      <w:r>
-        <w:rPr>
-          <w:rFonts w:cstheme="minorHAnsi"/>
-          <w:sz w:val="24"/>
-          <w:szCs w:val="24"/>
-        </w:rPr>
-        <w:t>off-target effects</w:t>
+        <w:t>length of the gRNA can mitigate off-target effects</w:t>
       </w:r>
       <w:r>
         <w:rPr>
@@ -1978,15 +2166,79 @@
           <w:sz w:val="24"/>
           <w:szCs w:val="24"/>
         </w:rPr>
-        <w:t xml:space="preserve">for </w:t>
-      </w:r>
-      <w:r>
-        <w:rPr>
-          <w:rFonts w:cstheme="minorHAnsi"/>
-          <w:sz w:val="24"/>
-          <w:szCs w:val="24"/>
-        </w:rPr>
-        <w:t>delivery</w:t>
+        <w:t>for delivery.</w:t>
+      </w:r>
+      <w:r>
+        <w:rPr>
+          <w:rFonts w:cstheme="minorHAnsi"/>
+          <w:sz w:val="24"/>
+          <w:szCs w:val="24"/>
+        </w:rPr>
+        <w:t xml:space="preserve"> One strategy has been to find smaller Cas9 orthologs; about 1000 amino acids in size (CjCas9, NmeCas9, Cas12b, dCs13b) or to package the gene payload in two AAV. When </w:t>
+      </w:r>
+      <w:r>
+        <w:rPr>
+          <w:rFonts w:cstheme="minorHAnsi"/>
+          <w:sz w:val="24"/>
+          <w:szCs w:val="24"/>
+        </w:rPr>
+        <w:t>a</w:t>
+      </w:r>
+      <w:r>
+        <w:rPr>
+          <w:rFonts w:cstheme="minorHAnsi"/>
+          <w:sz w:val="24"/>
+          <w:szCs w:val="24"/>
+        </w:rPr>
+        <w:t xml:space="preserve"> cell is transduced by both AAVs, the </w:t>
+      </w:r>
+      <w:r>
+        <w:rPr>
+          <w:rFonts w:cstheme="minorHAnsi"/>
+          <w:sz w:val="24"/>
+          <w:szCs w:val="24"/>
+        </w:rPr>
+        <w:t>full gene or protein is reconstituted. Other mitigation methods include non-viral delivery machinery (RNP complex), genome editing without DSBs</w:t>
+      </w:r>
+      <w:r>
+        <w:rPr>
+          <w:rFonts w:cstheme="minorHAnsi"/>
+          <w:sz w:val="24"/>
+          <w:szCs w:val="24"/>
+        </w:rPr>
+        <w:t xml:space="preserve"> (prime editing is a gene-editing technique which does not use DSB)</w:t>
+      </w:r>
+      <w:r>
+        <w:rPr>
+          <w:rFonts w:cstheme="minorHAnsi"/>
+          <w:sz w:val="24"/>
+          <w:szCs w:val="24"/>
+        </w:rPr>
+        <w:t xml:space="preserve">, </w:t>
+      </w:r>
+      <w:r>
+        <w:rPr>
+          <w:rFonts w:cstheme="minorHAnsi"/>
+          <w:sz w:val="24"/>
+          <w:szCs w:val="24"/>
+        </w:rPr>
+        <w:t xml:space="preserve">broader PAM recognition sites, </w:t>
+      </w:r>
+      <w:r>
+        <w:rPr>
+          <w:rFonts w:cstheme="minorHAnsi"/>
+          <w:sz w:val="24"/>
+          <w:szCs w:val="24"/>
+        </w:rPr>
+        <w:t xml:space="preserve">or </w:t>
+      </w:r>
+      <w:r>
+        <w:rPr>
+          <w:rFonts w:cstheme="minorHAnsi"/>
+          <w:sz w:val="24"/>
+          <w:szCs w:val="24"/>
+        </w:rPr>
+        <w:t>anti-CRISPR proteins (CRISPR/Cas inhibitors)</w:t>
       </w:r>
       <w:r>
         <w:rPr>
@@ -1996,86 +2248,36 @@
         </w:rPr>
         <w:t>.</w:t>
       </w:r>
-      <w:r>
-        <w:rPr>
-          <w:rFonts w:cstheme="minorHAnsi"/>
-          <w:sz w:val="24"/>
-          <w:szCs w:val="24"/>
-        </w:rPr>
-        <w:t xml:space="preserve"> One strategy has been to find smaller Cas9 orthologs; about 1000 amino acids in size (CjCas9, NmeCas9, Cas12b, dCs13b) or to package the gene payload in two AAV. When </w:t>
-      </w:r>
-      <w:r>
-        <w:rPr>
-          <w:rFonts w:cstheme="minorHAnsi"/>
-          <w:sz w:val="24"/>
-          <w:szCs w:val="24"/>
-        </w:rPr>
-        <w:t>a</w:t>
-      </w:r>
-      <w:r>
-        <w:rPr>
-          <w:rFonts w:cstheme="minorHAnsi"/>
-          <w:sz w:val="24"/>
-          <w:szCs w:val="24"/>
-        </w:rPr>
-        <w:t xml:space="preserve"> cell is transduced by both AAVs, the </w:t>
-      </w:r>
-      <w:r>
-        <w:rPr>
-          <w:rFonts w:cstheme="minorHAnsi"/>
-          <w:sz w:val="24"/>
-          <w:szCs w:val="24"/>
-        </w:rPr>
-        <w:t>full gene or protein is reconstituted. Other mitigation methods include non-viral delivery machinery (RNP complex), genome editing without DSBs</w:t>
-      </w:r>
-      <w:r>
-        <w:rPr>
-          <w:rFonts w:cstheme="minorHAnsi"/>
-          <w:sz w:val="24"/>
-          <w:szCs w:val="24"/>
-        </w:rPr>
-        <w:t xml:space="preserve"> (prime editing is a gene-editing technique which does not use DSB)</w:t>
-      </w:r>
-      <w:r>
-        <w:rPr>
-          <w:rFonts w:cstheme="minorHAnsi"/>
-          <w:sz w:val="24"/>
-          <w:szCs w:val="24"/>
-        </w:rPr>
-        <w:t xml:space="preserve">, </w:t>
-      </w:r>
-      <w:r>
-        <w:rPr>
-          <w:rFonts w:cstheme="minorHAnsi"/>
-          <w:sz w:val="24"/>
-          <w:szCs w:val="24"/>
-        </w:rPr>
-        <w:t xml:space="preserve">broader PAM recognition sites, </w:t>
-      </w:r>
-      <w:r>
-        <w:rPr>
-          <w:rFonts w:cstheme="minorHAnsi"/>
-          <w:sz w:val="24"/>
-          <w:szCs w:val="24"/>
-        </w:rPr>
-        <w:t xml:space="preserve">or </w:t>
-      </w:r>
-      <w:r>
-        <w:rPr>
-          <w:rFonts w:cstheme="minorHAnsi"/>
-          <w:sz w:val="24"/>
-          <w:szCs w:val="24"/>
-        </w:rPr>
-        <w:t>anti-CRISPR proteins (CRISPR/Cas inhibitors)</w:t>
-      </w:r>
-      <w:r>
-        <w:rPr>
-          <w:rFonts w:cstheme="minorHAnsi"/>
-          <w:sz w:val="24"/>
-          <w:szCs w:val="24"/>
-        </w:rPr>
-        <w:t>.</w:t>
-      </w:r>
+    </w:p>
+    <w:p>
+      <w:pPr>
+        <w:pStyle w:val="ListParagraph"/>
+        <w:rPr>
+          <w:rFonts w:cstheme="minorHAnsi"/>
+          <w:sz w:val="24"/>
+          <w:szCs w:val="24"/>
+        </w:rPr>
+      </w:pPr>
+    </w:p>
+    <w:p>
+      <w:pPr>
+        <w:pStyle w:val="ListParagraph"/>
+        <w:rPr>
+          <w:rFonts w:cstheme="minorHAnsi"/>
+          <w:sz w:val="24"/>
+          <w:szCs w:val="24"/>
+        </w:rPr>
+      </w:pPr>
+    </w:p>
+    <w:p>
+      <w:pPr>
+        <w:pStyle w:val="ListParagraph"/>
+        <w:rPr>
+          <w:rFonts w:cstheme="minorHAnsi"/>
+          <w:sz w:val="24"/>
+          <w:szCs w:val="24"/>
+        </w:rPr>
+      </w:pPr>
     </w:p>
     <w:p>
       <w:pPr>
@@ -2120,9 +2322,486 @@
           <w:rFonts w:asciiTheme="minorHAnsi" w:hAnsiTheme="minorHAnsi" w:cstheme="minorHAnsi"/>
         </w:rPr>
       </w:pPr>
+      <w:r>
+        <w:rPr>
+          <w:rFonts w:asciiTheme="minorHAnsi" w:hAnsiTheme="minorHAnsi" w:cstheme="minorHAnsi"/>
+        </w:rPr>
+        <w:t xml:space="preserve">The article detailed application of CRISPR/Cas system for various gene engineering tasks; gene disruption, correction, knock-in, knock-out to address very </w:t>
+      </w:r>
+      <w:r>
+        <w:rPr>
+          <w:rFonts w:asciiTheme="minorHAnsi" w:hAnsiTheme="minorHAnsi" w:cstheme="minorHAnsi"/>
+        </w:rPr>
+        <w:t>specific type</w:t>
+      </w:r>
+      <w:r>
+        <w:rPr>
+          <w:rFonts w:asciiTheme="minorHAnsi" w:hAnsiTheme="minorHAnsi" w:cstheme="minorHAnsi"/>
+        </w:rPr>
+        <w:t xml:space="preserve"> of disorders related to targeted diseases</w:t>
+      </w:r>
+      <w:r>
+        <w:rPr>
+          <w:rFonts w:asciiTheme="minorHAnsi" w:hAnsiTheme="minorHAnsi" w:cstheme="minorHAnsi"/>
+        </w:rPr>
+        <w:t xml:space="preserve"> </w:t>
+      </w:r>
+      <w:r>
+        <w:rPr>
+          <w:rFonts w:asciiTheme="minorHAnsi" w:hAnsiTheme="minorHAnsi" w:cstheme="minorHAnsi"/>
+        </w:rPr>
+        <w:fldChar w:fldCharType="begin"/>
+      </w:r>
+      <w:r>
+        <w:rPr>
+          <w:rFonts w:asciiTheme="minorHAnsi" w:hAnsiTheme="minorHAnsi" w:cstheme="minorHAnsi"/>
+        </w:rPr>
+        <w:instrText xml:space="preserve"> ADDIN ZOTERO_ITEM CSL_CITATION {"citationID":"x9kcm7vh","properties":{"formattedCitation":"[5]","plainCitation":"[5]","noteIndex":0},"citationItems":[{"id":1872,"uris":["http://zotero.org/users/7286058/items/GQ5K28WD"],"itemData":{"id":1872,"type":"article-journal","abstract":"Adaptive immune systems must accurately distinguish between self and non-self in order to defend against invading pathogens while avoiding autoimmunity. Type III CRISPR-Cas systems employ guide RNA to recognize complementary RNA targets, which triggers the degradation of both the invader’s transcripts and their template DNA. These systems can broadly eliminate foreign targets with multiple mutations but circumvent damage to the host genome. To explore the molecular basis for these features, we use single-molecule ﬂuorescence microscopy to study the interaction between a type III-A ribonucleoprotein complex and various RNA substrates. We ﬁnd that Cas10—the DNase effector of the complex—displays rapid conformational ﬂuctuations on foreign RNA targets, but is locked in a static conﬁguration on self RNA. Target mutations differentially modulate Cas10 dynamics and tune the CRISPR interference activity in vivo. These ﬁndings highlight the central role of the internal dynamics of CRISPR-Cas complexes in self versus non-self discrimination and target speciﬁcity.","container-title":"Molecular Cell","DOI":"10.1016/j.molcel.2018.11.008","ISSN":"10972765","issue":"2","journalAbbreviation":"Molecular Cell","language":"en","page":"278-290.e4","source":"DOI.org (Crossref)","title":"Dynamics of Cas10 Govern Discrimination between Self and Non-self in Type III CRISPR-Cas Immunity","URL":"https://linkinghub.elsevier.com/retrieve/pii/S109727651830978X","volume":"73","author":[{"family":"Wang","given":"Ling"},{"family":"Mo","given":"Charlie Y."},{"family":"Wasserman","given":"Michael R."},{"family":"Rostøl","given":"Jakob T."},{"family":"Marraffini","given":"Luciano A."},{"family":"Liu","given":"Shixin"}],"accessed":{"date-parts":[["2022",4,24]]},"issued":{"date-parts":[["2019",1]]}}}],"schema":"https://github.com/citation-style-language/schema/raw/master/csl-citation.json"} </w:instrText>
+      </w:r>
+      <w:r>
+        <w:rPr>
+          <w:rFonts w:asciiTheme="minorHAnsi" w:hAnsiTheme="minorHAnsi" w:cstheme="minorHAnsi"/>
+        </w:rPr>
+        <w:fldChar w:fldCharType="separate"/>
+      </w:r>
+      <w:r>
+        <w:rPr>
+          <w:rFonts w:asciiTheme="minorHAnsi" w:hAnsiTheme="minorHAnsi" w:cstheme="minorHAnsi"/>
+          <w:noProof/>
+        </w:rPr>
+        <w:t>[5]</w:t>
+      </w:r>
+      <w:r>
+        <w:rPr>
+          <w:rFonts w:asciiTheme="minorHAnsi" w:hAnsiTheme="minorHAnsi" w:cstheme="minorHAnsi"/>
+        </w:rPr>
+        <w:fldChar w:fldCharType="end"/>
+      </w:r>
+      <w:r>
+        <w:rPr>
+          <w:rFonts w:asciiTheme="minorHAnsi" w:hAnsiTheme="minorHAnsi" w:cstheme="minorHAnsi"/>
+        </w:rPr>
+        <w:fldChar w:fldCharType="begin"/>
+      </w:r>
+      <w:r>
+        <w:rPr>
+          <w:rFonts w:asciiTheme="minorHAnsi" w:hAnsiTheme="minorHAnsi" w:cstheme="minorHAnsi"/>
+        </w:rPr>
+        <w:instrText xml:space="preserve"> ADDIN ZOTERO_ITEM CSL_CITATION {"citationID":"LMgmgCOu","properties":{"formattedCitation":"[6]","plainCitation":"[6]","noteIndex":0},"citationItems":[{"id":1846,"uris":["http://zotero.org/users/7286058/items/KDSH5VX2"],"itemData":{"id":1846,"type":"article-journal","abstract":"Recent advances in genome engineering technologies based on the CRISPR-associated RNA-guided endonuclease Cas9 are enabling the systematic interrogation of mammalian genome function. Analogous to the search function in modern word processors, Cas9 can be guided to specific locations within complex genomes by a short RNA search string. Using this system, DNA sequences within the endogenous genome and their functional outputs are now easily edited or modulated in virtually any organism of choice. Cas9-mediated genetic perturbation is simple and scalable, empowering researchers to elucidate the functional organization of the genome at the systems level and establish causal linkages between genetic variations and biological phenotypes. In this Review, we describe the development and applications of Cas9 for a variety of research or translational applications while highlighting challenges as well as future directions. Derived from a remarkable microbial defense system, Cas9 is driving innovative applications from basic biology to biotechnology and medicine.","container-title":"Cell","DOI":"10.1016/j.cell.2014.05.010","ISSN":"0092-8674","issue":"6","journalAbbreviation":"Cell","note":"PMID: 24906146\nPMCID: PMC4343198","page":"1262-1278","source":"PubMed Central","title":"Development and Applications of CRISPR-Cas9 for Genome Engineering","URL":"https://www.ncbi.nlm.nih.gov/pmc/articles/PMC4343198/","volume":"157","author":[{"family":"Hsu","given":"Patrick D."},{"family":"Lander","given":"Eric S."},{"family":"Zhang","given":"Feng"}],"accessed":{"date-parts":[["2022",4,24]]},"issued":{"date-parts":[["2014",6,5]]}}}],"schema":"https://github.com/citation-style-language/schema/raw/master/csl-citation.json"} </w:instrText>
+      </w:r>
+      <w:r>
+        <w:rPr>
+          <w:rFonts w:asciiTheme="minorHAnsi" w:hAnsiTheme="minorHAnsi" w:cstheme="minorHAnsi"/>
+        </w:rPr>
+        <w:fldChar w:fldCharType="separate"/>
+      </w:r>
+      <w:r>
+        <w:rPr>
+          <w:rFonts w:asciiTheme="minorHAnsi" w:hAnsiTheme="minorHAnsi" w:cstheme="minorHAnsi"/>
+          <w:noProof/>
+        </w:rPr>
+        <w:t>[6]</w:t>
+      </w:r>
+      <w:r>
+        <w:rPr>
+          <w:rFonts w:asciiTheme="minorHAnsi" w:hAnsiTheme="minorHAnsi" w:cstheme="minorHAnsi"/>
+        </w:rPr>
+        <w:fldChar w:fldCharType="end"/>
+      </w:r>
+      <w:r>
+        <w:rPr>
+          <w:rFonts w:asciiTheme="minorHAnsi" w:hAnsiTheme="minorHAnsi" w:cstheme="minorHAnsi"/>
+        </w:rPr>
+        <w:fldChar w:fldCharType="begin"/>
+      </w:r>
+      <w:r>
+        <w:rPr>
+          <w:rFonts w:asciiTheme="minorHAnsi" w:hAnsiTheme="minorHAnsi" w:cstheme="minorHAnsi"/>
+        </w:rPr>
+        <w:instrText xml:space="preserve"> ADDIN ZOTERO_ITEM CSL_CITATION {"citationID":"FA8WzGmV","properties":{"formattedCitation":"[7]","plainCitation":"[7]","noteIndex":0},"citationItems":[{"id":1875,"uris":["http://zotero.org/users/7286058/items/LET4J7FQ"],"itemData":{"id":1875,"type":"article-journal","abstract":"A multitude of molecular interactions with chromatin governs various chromosomal functions in cells. Insights into the molecular compositions at specific genomic regions are pivotal to deepen our understanding of regulatory mechanisms and the pathogenesis of disorders caused by the abnormal regulation of genes. The locus-specific purification of genomic DNA using the clustered regularly interspaced short palindromic repeats (CRISPR) system enables the isolation of target genomic regions for identification of bound interacting molecules. This CRISPR-based DNA purification method has many applications. In this study, we present an overview of the CRISPR-based DNA purification methodologies as well as recent applications.","container-title":"The CRISPR Journal","DOI":"10.1089/crispr.2020.0038","ISSN":"2573-1599","issue":"2","note":"publisher: Mary Ann Liebert, Inc., publishers","page":"290-300","source":"www-liebertpub-com.proxy1.library.jhu.edu (Atypon)","title":"Locus-Specific Genomic DNA Purification Using the CRISPR System: Methods and Applications","title-short":"Locus-Specific Genomic DNA Purification Using the CRISPR System","URL":"http://www.liebertpub.com/doi/10.1089/crispr.2020.0038","volume":"4","author":[{"family":"Fujita","given":"Hirotaka"},{"family":"Fujita","given":"Toshitsugu"},{"family":"Fujii","given":"Hodaka"}],"accessed":{"date-parts":[["2022",4,25]]},"issued":{"date-parts":[["2021",4]]}}}],"schema":"https://github.com/citation-style-language/schema/raw/master/csl-citation.json"} </w:instrText>
+      </w:r>
+      <w:r>
+        <w:rPr>
+          <w:rFonts w:asciiTheme="minorHAnsi" w:hAnsiTheme="minorHAnsi" w:cstheme="minorHAnsi"/>
+        </w:rPr>
+        <w:fldChar w:fldCharType="separate"/>
+      </w:r>
+      <w:r>
+        <w:rPr>
+          <w:rFonts w:asciiTheme="minorHAnsi" w:hAnsiTheme="minorHAnsi" w:cstheme="minorHAnsi"/>
+          <w:noProof/>
+        </w:rPr>
+        <w:t>[7]</w:t>
+      </w:r>
+      <w:r>
+        <w:rPr>
+          <w:rFonts w:asciiTheme="minorHAnsi" w:hAnsiTheme="minorHAnsi" w:cstheme="minorHAnsi"/>
+        </w:rPr>
+        <w:fldChar w:fldCharType="end"/>
+      </w:r>
+      <w:r>
+        <w:rPr>
+          <w:rFonts w:asciiTheme="minorHAnsi" w:hAnsiTheme="minorHAnsi" w:cstheme="minorHAnsi"/>
+        </w:rPr>
+        <w:t xml:space="preserve">: </w:t>
+      </w:r>
     </w:p>
     <w:p>
       <w:pPr>
+        <w:pStyle w:val="ListParagraph"/>
+        <w:numPr>
+          <w:ilvl w:val="0"/>
+          <w:numId w:val="40"/>
+        </w:numPr>
+        <w:rPr>
+          <w:rFonts w:cstheme="minorHAnsi"/>
+          <w:sz w:val="24"/>
+          <w:szCs w:val="24"/>
+        </w:rPr>
+      </w:pPr>
+      <w:r>
+        <w:rPr>
+          <w:rFonts w:cstheme="minorHAnsi"/>
+          <w:sz w:val="24"/>
+          <w:szCs w:val="24"/>
+        </w:rPr>
+        <w:t>V</w:t>
+      </w:r>
+      <w:r>
+        <w:rPr>
+          <w:rFonts w:cstheme="minorHAnsi"/>
+          <w:sz w:val="24"/>
+          <w:szCs w:val="24"/>
+        </w:rPr>
+        <w:t>iral infection: HIV-1</w:t>
+      </w:r>
+      <w:r>
+        <w:rPr>
+          <w:rFonts w:cstheme="minorHAnsi"/>
+          <w:sz w:val="24"/>
+          <w:szCs w:val="24"/>
+        </w:rPr>
+        <w:t>, Hepatitis B and C, HPV, Herpes viruses.</w:t>
+      </w:r>
+    </w:p>
+    <w:p>
+      <w:pPr>
+        <w:pStyle w:val="ListParagraph"/>
+        <w:numPr>
+          <w:ilvl w:val="0"/>
+          <w:numId w:val="40"/>
+        </w:numPr>
+        <w:rPr>
+          <w:rFonts w:cstheme="minorHAnsi"/>
+          <w:sz w:val="24"/>
+          <w:szCs w:val="24"/>
+        </w:rPr>
+      </w:pPr>
+      <w:r>
+        <w:rPr>
+          <w:rFonts w:cstheme="minorHAnsi"/>
+          <w:sz w:val="24"/>
+          <w:szCs w:val="24"/>
+        </w:rPr>
+        <w:t xml:space="preserve">Cancer:  </w:t>
+      </w:r>
+      <w:r>
+        <w:rPr>
+          <w:rFonts w:cstheme="minorHAnsi"/>
+          <w:sz w:val="24"/>
+          <w:szCs w:val="24"/>
+        </w:rPr>
+        <w:t xml:space="preserve">CAR-T therapy.  </w:t>
+      </w:r>
+    </w:p>
+    <w:p>
+      <w:pPr>
+        <w:pStyle w:val="ListParagraph"/>
+        <w:numPr>
+          <w:ilvl w:val="0"/>
+          <w:numId w:val="40"/>
+        </w:numPr>
+        <w:rPr>
+          <w:rFonts w:cstheme="minorHAnsi"/>
+          <w:sz w:val="24"/>
+          <w:szCs w:val="24"/>
+        </w:rPr>
+      </w:pPr>
+      <w:r>
+        <w:rPr>
+          <w:rFonts w:cstheme="minorHAnsi"/>
+          <w:sz w:val="24"/>
+          <w:szCs w:val="24"/>
+        </w:rPr>
+        <w:t>Cardiovascular disease: disruption of the PCSK9 gene, SNP-derived PAM for WPW syndrome.</w:t>
+      </w:r>
+    </w:p>
+    <w:p>
+      <w:pPr>
+        <w:pStyle w:val="ListParagraph"/>
+        <w:numPr>
+          <w:ilvl w:val="0"/>
+          <w:numId w:val="40"/>
+        </w:numPr>
+        <w:rPr>
+          <w:rFonts w:cstheme="minorHAnsi"/>
+          <w:sz w:val="24"/>
+          <w:szCs w:val="24"/>
+        </w:rPr>
+      </w:pPr>
+      <w:r>
+        <w:rPr>
+          <w:rFonts w:cstheme="minorHAnsi"/>
+          <w:sz w:val="24"/>
+          <w:szCs w:val="24"/>
+        </w:rPr>
+        <w:t xml:space="preserve">Eye disease: </w:t>
+      </w:r>
+      <w:proofErr w:type="spellStart"/>
+      <w:r>
+        <w:rPr>
+          <w:rFonts w:cstheme="minorHAnsi"/>
+          <w:sz w:val="24"/>
+          <w:szCs w:val="24"/>
+        </w:rPr>
+        <w:t>Crygc</w:t>
+      </w:r>
+      <w:proofErr w:type="spellEnd"/>
+      <w:r>
+        <w:rPr>
+          <w:rFonts w:cstheme="minorHAnsi"/>
+          <w:sz w:val="24"/>
+          <w:szCs w:val="24"/>
+        </w:rPr>
+        <w:t xml:space="preserve"> gene correction, intro deletion in CEP290 gene.</w:t>
+      </w:r>
+    </w:p>
+    <w:p>
+      <w:pPr>
+        <w:pStyle w:val="ListParagraph"/>
+        <w:numPr>
+          <w:ilvl w:val="0"/>
+          <w:numId w:val="40"/>
+        </w:numPr>
+        <w:rPr>
+          <w:rFonts w:cstheme="minorHAnsi"/>
+          <w:sz w:val="24"/>
+          <w:szCs w:val="24"/>
+        </w:rPr>
+      </w:pPr>
+      <w:r>
+        <w:rPr>
+          <w:rFonts w:cstheme="minorHAnsi"/>
+          <w:sz w:val="24"/>
+          <w:szCs w:val="24"/>
+        </w:rPr>
+        <w:t xml:space="preserve">Hematologic disease: correction of the sickle cell mutation, suppression of BCL11A transcriptional factor </w:t>
+      </w:r>
+      <w:r>
+        <w:rPr>
+          <w:rFonts w:cstheme="minorHAnsi"/>
+          <w:sz w:val="24"/>
+          <w:szCs w:val="24"/>
+        </w:rPr>
+        <w:t xml:space="preserve">to treat SCD and </w:t>
+      </w:r>
+      <w:r>
+        <w:rPr>
+          <w:rFonts w:cstheme="minorHAnsi"/>
+          <w:sz w:val="24"/>
+          <w:szCs w:val="24"/>
+        </w:rPr>
+        <w:sym w:font="Symbol" w:char="F062"/>
+      </w:r>
+      <w:r>
+        <w:rPr>
+          <w:rFonts w:cstheme="minorHAnsi"/>
+          <w:sz w:val="24"/>
+          <w:szCs w:val="24"/>
+        </w:rPr>
+        <w:t xml:space="preserve">-thalassemia, correction of the chromosomal inversions in </w:t>
+      </w:r>
+      <w:proofErr w:type="spellStart"/>
+      <w:r>
+        <w:rPr>
+          <w:rFonts w:cstheme="minorHAnsi"/>
+          <w:sz w:val="24"/>
+          <w:szCs w:val="24"/>
+        </w:rPr>
+        <w:t>haemophilia</w:t>
+      </w:r>
+      <w:proofErr w:type="spellEnd"/>
+      <w:r>
+        <w:rPr>
+          <w:rFonts w:cstheme="minorHAnsi"/>
+          <w:sz w:val="24"/>
+          <w:szCs w:val="24"/>
+        </w:rPr>
+        <w:t xml:space="preserve"> A.</w:t>
+      </w:r>
+    </w:p>
+    <w:p>
+      <w:pPr>
+        <w:pStyle w:val="ListParagraph"/>
+        <w:numPr>
+          <w:ilvl w:val="0"/>
+          <w:numId w:val="40"/>
+        </w:numPr>
+        <w:rPr>
+          <w:rFonts w:cstheme="minorHAnsi"/>
+          <w:sz w:val="24"/>
+          <w:szCs w:val="24"/>
+        </w:rPr>
+      </w:pPr>
+      <w:r>
+        <w:rPr>
+          <w:rFonts w:cstheme="minorHAnsi"/>
+          <w:sz w:val="24"/>
+          <w:szCs w:val="24"/>
+        </w:rPr>
+        <w:t>Immunological disorders: mutation correction of the JAK3 gene of T-B+ SCID, knockout of miR-155 proinflammatory regulator in rheumatoid arthritis</w:t>
+      </w:r>
+      <w:r>
+        <w:rPr>
+          <w:rFonts w:cstheme="minorHAnsi"/>
+          <w:sz w:val="24"/>
+          <w:szCs w:val="24"/>
+        </w:rPr>
+        <w:t>.</w:t>
+      </w:r>
+    </w:p>
+    <w:p>
+      <w:pPr>
+        <w:pStyle w:val="ListParagraph"/>
+        <w:numPr>
+          <w:ilvl w:val="0"/>
+          <w:numId w:val="40"/>
+        </w:numPr>
+        <w:rPr>
+          <w:rFonts w:cstheme="minorHAnsi"/>
+          <w:sz w:val="24"/>
+          <w:szCs w:val="24"/>
+        </w:rPr>
+      </w:pPr>
+      <w:r>
+        <w:rPr>
+          <w:rFonts w:cstheme="minorHAnsi"/>
+          <w:sz w:val="24"/>
+          <w:szCs w:val="24"/>
+        </w:rPr>
+        <w:t xml:space="preserve">Inborn errors of metabolism: gene correction or disruption related to FAH, </w:t>
+      </w:r>
+      <w:proofErr w:type="spellStart"/>
+      <w:r>
+        <w:rPr>
+          <w:rFonts w:cstheme="minorHAnsi"/>
+          <w:sz w:val="24"/>
+          <w:szCs w:val="24"/>
+        </w:rPr>
+        <w:t>Hpd</w:t>
+      </w:r>
+      <w:proofErr w:type="spellEnd"/>
+      <w:r>
+        <w:rPr>
+          <w:rFonts w:cstheme="minorHAnsi"/>
+          <w:sz w:val="24"/>
+          <w:szCs w:val="24"/>
+        </w:rPr>
+        <w:t xml:space="preserve">, OTC, Arg1 </w:t>
+      </w:r>
+      <w:r>
+        <w:rPr>
+          <w:rFonts w:cstheme="minorHAnsi"/>
+          <w:sz w:val="24"/>
+          <w:szCs w:val="24"/>
+        </w:rPr>
+        <w:t>gene</w:t>
+      </w:r>
+      <w:r>
+        <w:rPr>
+          <w:rFonts w:cstheme="minorHAnsi"/>
+          <w:sz w:val="24"/>
+          <w:szCs w:val="24"/>
+        </w:rPr>
+        <w:t xml:space="preserve"> correction or knock-in/</w:t>
+      </w:r>
+    </w:p>
+    <w:p>
+      <w:pPr>
+        <w:pStyle w:val="ListParagraph"/>
+        <w:numPr>
+          <w:ilvl w:val="0"/>
+          <w:numId w:val="40"/>
+        </w:numPr>
+        <w:rPr>
+          <w:rFonts w:cstheme="minorHAnsi"/>
+          <w:sz w:val="24"/>
+          <w:szCs w:val="24"/>
+        </w:rPr>
+      </w:pPr>
+      <w:r>
+        <w:rPr>
+          <w:rFonts w:cstheme="minorHAnsi"/>
+          <w:sz w:val="24"/>
+          <w:szCs w:val="24"/>
+        </w:rPr>
+        <w:t xml:space="preserve">Duchenne </w:t>
+      </w:r>
+      <w:r>
+        <w:rPr>
+          <w:rFonts w:cstheme="minorHAnsi"/>
+          <w:sz w:val="24"/>
+          <w:szCs w:val="24"/>
+        </w:rPr>
+        <w:t>Muscular Dystrophy (DMD): DMD’s reading frame restoration.</w:t>
+      </w:r>
+    </w:p>
+    <w:p>
+      <w:pPr>
+        <w:pStyle w:val="ListParagraph"/>
+        <w:numPr>
+          <w:ilvl w:val="0"/>
+          <w:numId w:val="40"/>
+        </w:numPr>
+        <w:rPr>
+          <w:rFonts w:cstheme="minorHAnsi"/>
+          <w:sz w:val="24"/>
+          <w:szCs w:val="24"/>
+        </w:rPr>
+      </w:pPr>
+      <w:r>
+        <w:rPr>
+          <w:rFonts w:cstheme="minorHAnsi"/>
+          <w:sz w:val="24"/>
+          <w:szCs w:val="24"/>
+        </w:rPr>
+        <w:t>Neurological disorders:  reduction of the huntingtin tumor by deletion of the open reading frame of HTT, ALS is also targeted.</w:t>
+      </w:r>
+    </w:p>
+    <w:p>
+      <w:pPr>
+        <w:pStyle w:val="ListParagraph"/>
+        <w:numPr>
+          <w:ilvl w:val="0"/>
+          <w:numId w:val="40"/>
+        </w:numPr>
+        <w:rPr>
+          <w:rFonts w:cstheme="minorHAnsi"/>
+          <w:sz w:val="24"/>
+          <w:szCs w:val="24"/>
+        </w:rPr>
+      </w:pPr>
+      <w:r>
+        <w:rPr>
+          <w:rFonts w:cstheme="minorHAnsi"/>
+          <w:sz w:val="24"/>
+          <w:szCs w:val="24"/>
+        </w:rPr>
+        <w:t>Respiratory and skin diseases: gene correction and disruption treatment.</w:t>
+      </w:r>
+    </w:p>
+    <w:p>
+      <w:pPr>
         <w:rPr>
           <w:rFonts w:asciiTheme="minorHAnsi" w:hAnsiTheme="minorHAnsi" w:cstheme="minorHAnsi"/>
           <w:b/>
@@ -2141,37 +2820,947 @@
     <w:p>
       <w:pPr>
         <w:rPr>
-          <w:rFonts w:cstheme="minorHAnsi"/>
-        </w:rPr>
-      </w:pPr>
+          <w:rFonts w:asciiTheme="minorHAnsi" w:hAnsiTheme="minorHAnsi" w:cstheme="minorHAnsi"/>
+        </w:rPr>
+      </w:pPr>
+      <w:r>
+        <w:rPr>
+          <w:rFonts w:asciiTheme="minorHAnsi" w:hAnsiTheme="minorHAnsi" w:cstheme="minorHAnsi"/>
+        </w:rPr>
+        <w:t xml:space="preserve">So much remains to be discovered but </w:t>
+      </w:r>
+      <w:r>
+        <w:rPr>
+          <w:rFonts w:asciiTheme="minorHAnsi" w:hAnsiTheme="minorHAnsi" w:cstheme="minorHAnsi"/>
+        </w:rPr>
+        <w:t xml:space="preserve">yet </w:t>
+      </w:r>
+      <w:r>
+        <w:rPr>
+          <w:rFonts w:asciiTheme="minorHAnsi" w:hAnsiTheme="minorHAnsi" w:cstheme="minorHAnsi"/>
+        </w:rPr>
+        <w:t xml:space="preserve">CRISPR has </w:t>
+      </w:r>
+      <w:r>
+        <w:rPr>
+          <w:rFonts w:asciiTheme="minorHAnsi" w:hAnsiTheme="minorHAnsi" w:cstheme="minorHAnsi"/>
+        </w:rPr>
+        <w:t xml:space="preserve">already </w:t>
+      </w:r>
+      <w:r>
+        <w:rPr>
+          <w:rFonts w:asciiTheme="minorHAnsi" w:hAnsiTheme="minorHAnsi" w:cstheme="minorHAnsi"/>
+        </w:rPr>
+        <w:t xml:space="preserve">become a valuable lab tool and raised a lot of excitement in the industry with the launch of several Biotech start-ups </w:t>
+      </w:r>
+      <w:r>
+        <w:rPr>
+          <w:rFonts w:asciiTheme="minorHAnsi" w:hAnsiTheme="minorHAnsi" w:cstheme="minorHAnsi"/>
+        </w:rPr>
+        <w:t>aiming at</w:t>
+      </w:r>
+      <w:r>
+        <w:rPr>
+          <w:rFonts w:asciiTheme="minorHAnsi" w:hAnsiTheme="minorHAnsi" w:cstheme="minorHAnsi"/>
+        </w:rPr>
+        <w:t xml:space="preserve"> multiple applications in cell and gene </w:t>
+      </w:r>
+      <w:r>
+        <w:rPr>
+          <w:rFonts w:asciiTheme="minorHAnsi" w:hAnsiTheme="minorHAnsi" w:cstheme="minorHAnsi"/>
+        </w:rPr>
+        <w:t>therapies, stem</w:t>
+      </w:r>
+      <w:r>
+        <w:rPr>
+          <w:rFonts w:asciiTheme="minorHAnsi" w:hAnsiTheme="minorHAnsi" w:cstheme="minorHAnsi"/>
+        </w:rPr>
+        <w:t xml:space="preserve"> cells and organoids, animal models, </w:t>
+      </w:r>
+      <w:r>
+        <w:rPr>
+          <w:rFonts w:asciiTheme="minorHAnsi" w:hAnsiTheme="minorHAnsi" w:cstheme="minorHAnsi"/>
+        </w:rPr>
+        <w:t>diagnostic tool, agriculture, bioenergy</w:t>
+      </w:r>
+      <w:r>
+        <w:rPr>
+          <w:rFonts w:asciiTheme="minorHAnsi" w:hAnsiTheme="minorHAnsi" w:cstheme="minorHAnsi"/>
+        </w:rPr>
+        <w:t>. Here is a brief list of some unusual applications</w:t>
+      </w:r>
+      <w:r>
+        <w:rPr>
+          <w:rFonts w:asciiTheme="minorHAnsi" w:hAnsiTheme="minorHAnsi" w:cstheme="minorHAnsi"/>
+        </w:rPr>
+        <w:t xml:space="preserve"> of CRISPR</w:t>
+      </w:r>
+      <w:r>
+        <w:rPr>
+          <w:rFonts w:asciiTheme="minorHAnsi" w:hAnsiTheme="minorHAnsi" w:cstheme="minorHAnsi"/>
+        </w:rPr>
+        <w:t>:</w:t>
+      </w:r>
     </w:p>
     <w:p>
       <w:pPr>
-        <w:rPr>
-          <w:rFonts w:cstheme="minorHAnsi"/>
-        </w:rPr>
-      </w:pPr>
+        <w:pStyle w:val="ListParagraph"/>
+        <w:numPr>
+          <w:ilvl w:val="0"/>
+          <w:numId w:val="41"/>
+        </w:numPr>
+        <w:rPr>
+          <w:rFonts w:cstheme="minorHAnsi"/>
+          <w:sz w:val="24"/>
+          <w:szCs w:val="24"/>
+        </w:rPr>
+      </w:pPr>
+      <w:r>
+        <w:rPr>
+          <w:rFonts w:cstheme="minorHAnsi"/>
+          <w:sz w:val="24"/>
+          <w:szCs w:val="24"/>
+        </w:rPr>
+        <w:t>Pet breeding: removing genetic diseases in pure breed dogs (Dalmatians)</w:t>
+      </w:r>
+      <w:r>
+        <w:rPr>
+          <w:rFonts w:cstheme="minorHAnsi"/>
+          <w:sz w:val="24"/>
+          <w:szCs w:val="24"/>
+        </w:rPr>
+        <w:t>, faster horses.</w:t>
+      </w:r>
     </w:p>
     <w:p>
       <w:pPr>
-        <w:rPr>
-          <w:rFonts w:cstheme="minorHAnsi"/>
-        </w:rPr>
-      </w:pPr>
+        <w:pStyle w:val="ListParagraph"/>
+        <w:numPr>
+          <w:ilvl w:val="0"/>
+          <w:numId w:val="41"/>
+        </w:numPr>
+        <w:rPr>
+          <w:rFonts w:cstheme="minorHAnsi"/>
+          <w:sz w:val="24"/>
+          <w:szCs w:val="24"/>
+        </w:rPr>
+      </w:pPr>
+      <w:r>
+        <w:rPr>
+          <w:rFonts w:cstheme="minorHAnsi"/>
+          <w:sz w:val="24"/>
+          <w:szCs w:val="24"/>
+        </w:rPr>
+        <w:t>Food allergy: make milk, eggs or peanuts safe for all.</w:t>
+      </w:r>
     </w:p>
     <w:p>
       <w:pPr>
-        <w:rPr>
-          <w:rFonts w:cstheme="minorHAnsi"/>
-        </w:rPr>
-      </w:pPr>
+        <w:pStyle w:val="ListParagraph"/>
+        <w:numPr>
+          <w:ilvl w:val="0"/>
+          <w:numId w:val="41"/>
+        </w:numPr>
+        <w:rPr>
+          <w:rFonts w:cstheme="minorHAnsi"/>
+          <w:sz w:val="24"/>
+          <w:szCs w:val="24"/>
+        </w:rPr>
+      </w:pPr>
+      <w:r>
+        <w:rPr>
+          <w:rFonts w:cstheme="minorHAnsi"/>
+          <w:sz w:val="24"/>
+          <w:szCs w:val="24"/>
+        </w:rPr>
+        <w:t>DNA “event recorder”: recorder of all events in a cell lifetime (rate of edits</w:t>
+      </w:r>
+      <w:r>
+        <w:rPr>
+          <w:rFonts w:cstheme="minorHAnsi"/>
+          <w:sz w:val="24"/>
+          <w:szCs w:val="24"/>
+        </w:rPr>
+        <w:t xml:space="preserve"> </w:t>
+      </w:r>
+      <w:r>
+        <w:rPr>
+          <w:rFonts w:cstheme="minorHAnsi"/>
+          <w:sz w:val="24"/>
+          <w:szCs w:val="24"/>
+        </w:rPr>
+        <w:t>counting</w:t>
+      </w:r>
+      <w:r>
+        <w:rPr>
+          <w:rFonts w:cstheme="minorHAnsi"/>
+          <w:sz w:val="24"/>
+          <w:szCs w:val="24"/>
+        </w:rPr>
+        <w:t>).</w:t>
+      </w:r>
+    </w:p>
+    <w:p>
+      <w:pPr>
+        <w:pStyle w:val="ListParagraph"/>
+        <w:numPr>
+          <w:ilvl w:val="0"/>
+          <w:numId w:val="41"/>
+        </w:numPr>
+        <w:rPr>
+          <w:rFonts w:cstheme="minorHAnsi"/>
+          <w:sz w:val="24"/>
+          <w:szCs w:val="24"/>
+        </w:rPr>
+      </w:pPr>
+      <w:r>
+        <w:rPr>
+          <w:rFonts w:cstheme="minorHAnsi"/>
+          <w:sz w:val="24"/>
+          <w:szCs w:val="24"/>
+        </w:rPr>
+        <w:t>Decaf coffee beans:</w:t>
+      </w:r>
+      <w:r>
+        <w:rPr>
+          <w:rFonts w:cstheme="minorHAnsi"/>
+          <w:sz w:val="24"/>
+          <w:szCs w:val="24"/>
+        </w:rPr>
+        <w:t xml:space="preserve"> caffeine-free coffee.</w:t>
+      </w:r>
+    </w:p>
+    <w:p>
+      <w:pPr>
+        <w:pStyle w:val="ListParagraph"/>
+        <w:numPr>
+          <w:ilvl w:val="0"/>
+          <w:numId w:val="41"/>
+        </w:numPr>
+        <w:rPr>
+          <w:rFonts w:cstheme="minorHAnsi"/>
+          <w:sz w:val="24"/>
+          <w:szCs w:val="24"/>
+        </w:rPr>
+      </w:pPr>
+      <w:r>
+        <w:rPr>
+          <w:rFonts w:cstheme="minorHAnsi"/>
+          <w:sz w:val="24"/>
+          <w:szCs w:val="24"/>
+        </w:rPr>
+        <w:t>Spicy tomatoes</w:t>
+      </w:r>
+      <w:r>
+        <w:rPr>
+          <w:rFonts w:cstheme="minorHAnsi"/>
+          <w:sz w:val="24"/>
+          <w:szCs w:val="24"/>
+        </w:rPr>
+        <w:t>.</w:t>
+      </w:r>
+    </w:p>
+    <w:p>
+      <w:pPr>
+        <w:pStyle w:val="ListParagraph"/>
+        <w:numPr>
+          <w:ilvl w:val="0"/>
+          <w:numId w:val="41"/>
+        </w:numPr>
+        <w:rPr>
+          <w:rFonts w:cstheme="minorHAnsi"/>
+          <w:sz w:val="24"/>
+          <w:szCs w:val="24"/>
+        </w:rPr>
+      </w:pPr>
+      <w:r>
+        <w:rPr>
+          <w:rFonts w:cstheme="minorHAnsi"/>
+          <w:sz w:val="24"/>
+          <w:szCs w:val="24"/>
+        </w:rPr>
+        <w:t>Pet eradication: mosquitoes without malaria.</w:t>
+      </w:r>
+    </w:p>
+    <w:p>
+      <w:pPr>
+        <w:pStyle w:val="ListParagraph"/>
+        <w:numPr>
+          <w:ilvl w:val="0"/>
+          <w:numId w:val="41"/>
+        </w:numPr>
+        <w:rPr>
+          <w:rFonts w:cstheme="minorHAnsi"/>
+          <w:sz w:val="24"/>
+          <w:szCs w:val="24"/>
+        </w:rPr>
+      </w:pPr>
+      <w:r>
+        <w:rPr>
+          <w:rFonts w:cstheme="minorHAnsi"/>
+          <w:sz w:val="24"/>
+          <w:szCs w:val="24"/>
+        </w:rPr>
+        <w:t>More nutritious food: disease resistant fish.</w:t>
+      </w:r>
+    </w:p>
+    <w:p>
+      <w:pPr>
+        <w:rPr>
+          <w:rFonts w:cstheme="minorHAnsi"/>
+        </w:rPr>
+      </w:pPr>
+    </w:p>
+    <w:p>
+      <w:pPr>
+        <w:rPr>
+          <w:rFonts w:cstheme="minorHAnsi"/>
+        </w:rPr>
+      </w:pPr>
+    </w:p>
+    <w:p>
+      <w:pPr>
+        <w:rPr>
+          <w:rFonts w:cstheme="minorHAnsi"/>
+        </w:rPr>
+      </w:pPr>
+    </w:p>
+    <w:p>
+      <w:pPr>
+        <w:rPr>
+          <w:rFonts w:cstheme="minorHAnsi"/>
+        </w:rPr>
+      </w:pPr>
+    </w:p>
+    <w:p/>
+    <w:p>
+      <w:pPr>
+        <w:pStyle w:val="Bibliography"/>
+        <w:rPr>
+          <w:rFonts w:ascii="Times New Roman" w:hAnsi="Times New Roman" w:cs="Times New Roman"/>
+          <w:sz w:val="24"/>
+        </w:rPr>
+      </w:pPr>
+      <w:r>
+        <w:rPr>
+          <w:rFonts w:cstheme="minorHAnsi"/>
+        </w:rPr>
+        <w:lastRenderedPageBreak/>
+        <w:fldChar w:fldCharType="begin"/>
+      </w:r>
+      <w:r>
+        <w:rPr>
+          <w:rFonts w:cstheme="minorHAnsi"/>
+        </w:rPr>
+        <w:instrText xml:space="preserve"> ADDIN ZOTERO_BIBL {"uncited":[],"omitted":[],"custom":[]} CSL_BIBLIOGRAPHY </w:instrText>
+      </w:r>
+      <w:r>
+        <w:rPr>
+          <w:rFonts w:cstheme="minorHAnsi"/>
+        </w:rPr>
+        <w:fldChar w:fldCharType="separate"/>
+      </w:r>
+      <w:r>
+        <w:rPr>
+          <w:rFonts w:ascii="Times New Roman" w:hAnsi="Times New Roman" w:cs="Times New Roman"/>
+          <w:sz w:val="24"/>
+        </w:rPr>
+        <w:t>[1]</w:t>
+      </w:r>
+      <w:r>
+        <w:rPr>
+          <w:rFonts w:ascii="Times New Roman" w:hAnsi="Times New Roman" w:cs="Times New Roman"/>
+          <w:sz w:val="24"/>
+        </w:rPr>
+        <w:tab/>
+        <w:t xml:space="preserve">M. A. B. Shabbir </w:t>
+      </w:r>
+      <w:r>
+        <w:rPr>
+          <w:rFonts w:ascii="Times New Roman" w:hAnsi="Times New Roman" w:cs="Times New Roman"/>
+          <w:i/>
+          <w:iCs/>
+          <w:sz w:val="24"/>
+        </w:rPr>
+        <w:t>et al.</w:t>
+      </w:r>
+      <w:r>
+        <w:rPr>
+          <w:rFonts w:ascii="Times New Roman" w:hAnsi="Times New Roman" w:cs="Times New Roman"/>
+          <w:sz w:val="24"/>
+        </w:rPr>
+        <w:t>, “CRISPR-</w:t>
+      </w:r>
+      <w:proofErr w:type="spellStart"/>
+      <w:r>
+        <w:rPr>
+          <w:rFonts w:ascii="Times New Roman" w:hAnsi="Times New Roman" w:cs="Times New Roman"/>
+          <w:sz w:val="24"/>
+        </w:rPr>
+        <w:t>cas</w:t>
+      </w:r>
+      <w:proofErr w:type="spellEnd"/>
+      <w:r>
+        <w:rPr>
+          <w:rFonts w:ascii="Times New Roman" w:hAnsi="Times New Roman" w:cs="Times New Roman"/>
+          <w:sz w:val="24"/>
+        </w:rPr>
+        <w:t xml:space="preserve"> system: biological function in microbes and its use to treat antimicrobial resistant pathogens,” </w:t>
+      </w:r>
+      <w:r>
+        <w:rPr>
+          <w:rFonts w:ascii="Times New Roman" w:hAnsi="Times New Roman" w:cs="Times New Roman"/>
+          <w:i/>
+          <w:iCs/>
+          <w:sz w:val="24"/>
+        </w:rPr>
+        <w:t xml:space="preserve">Ann Clin </w:t>
+      </w:r>
+      <w:proofErr w:type="spellStart"/>
+      <w:r>
+        <w:rPr>
+          <w:rFonts w:ascii="Times New Roman" w:hAnsi="Times New Roman" w:cs="Times New Roman"/>
+          <w:i/>
+          <w:iCs/>
+          <w:sz w:val="24"/>
+        </w:rPr>
+        <w:t>Microbiol</w:t>
+      </w:r>
+      <w:proofErr w:type="spellEnd"/>
+      <w:r>
+        <w:rPr>
+          <w:rFonts w:ascii="Times New Roman" w:hAnsi="Times New Roman" w:cs="Times New Roman"/>
+          <w:i/>
+          <w:iCs/>
+          <w:sz w:val="24"/>
+        </w:rPr>
+        <w:t xml:space="preserve"> </w:t>
+      </w:r>
+      <w:proofErr w:type="spellStart"/>
+      <w:r>
+        <w:rPr>
+          <w:rFonts w:ascii="Times New Roman" w:hAnsi="Times New Roman" w:cs="Times New Roman"/>
+          <w:i/>
+          <w:iCs/>
+          <w:sz w:val="24"/>
+        </w:rPr>
+        <w:t>Antimicrob</w:t>
+      </w:r>
+      <w:proofErr w:type="spellEnd"/>
+      <w:r>
+        <w:rPr>
+          <w:rFonts w:ascii="Times New Roman" w:hAnsi="Times New Roman" w:cs="Times New Roman"/>
+          <w:sz w:val="24"/>
+        </w:rPr>
+        <w:t xml:space="preserve">, vol. 18, no. 1, p. 21, Dec. 2019, </w:t>
+      </w:r>
+      <w:proofErr w:type="spellStart"/>
+      <w:r>
+        <w:rPr>
+          <w:rFonts w:ascii="Times New Roman" w:hAnsi="Times New Roman" w:cs="Times New Roman"/>
+          <w:sz w:val="24"/>
+        </w:rPr>
+        <w:t>doi</w:t>
+      </w:r>
+      <w:proofErr w:type="spellEnd"/>
+      <w:r>
+        <w:rPr>
+          <w:rFonts w:ascii="Times New Roman" w:hAnsi="Times New Roman" w:cs="Times New Roman"/>
+          <w:sz w:val="24"/>
+        </w:rPr>
+        <w:t>: 10.1186/s12941-019-0317-x.</w:t>
+      </w:r>
+    </w:p>
+    <w:p>
+      <w:pPr>
+        <w:pStyle w:val="Bibliography"/>
+        <w:rPr>
+          <w:rFonts w:ascii="Times New Roman" w:hAnsi="Times New Roman" w:cs="Times New Roman"/>
+          <w:sz w:val="24"/>
+        </w:rPr>
+      </w:pPr>
+      <w:r>
+        <w:rPr>
+          <w:rFonts w:ascii="Times New Roman" w:hAnsi="Times New Roman" w:cs="Times New Roman"/>
+          <w:sz w:val="24"/>
+        </w:rPr>
+        <w:t>[2]</w:t>
+      </w:r>
+      <w:r>
+        <w:rPr>
+          <w:rFonts w:ascii="Times New Roman" w:hAnsi="Times New Roman" w:cs="Times New Roman"/>
+          <w:sz w:val="24"/>
+        </w:rPr>
+        <w:tab/>
+        <w:t xml:space="preserve">A. </w:t>
+      </w:r>
+      <w:proofErr w:type="spellStart"/>
+      <w:r>
+        <w:rPr>
+          <w:rFonts w:ascii="Times New Roman" w:hAnsi="Times New Roman" w:cs="Times New Roman"/>
+          <w:sz w:val="24"/>
+        </w:rPr>
+        <w:t>Butiuc-Keul</w:t>
+      </w:r>
+      <w:proofErr w:type="spellEnd"/>
+      <w:r>
+        <w:rPr>
+          <w:rFonts w:ascii="Times New Roman" w:hAnsi="Times New Roman" w:cs="Times New Roman"/>
+          <w:sz w:val="24"/>
+        </w:rPr>
+        <w:t xml:space="preserve">, A. Farkas, R. </w:t>
+      </w:r>
+      <w:proofErr w:type="spellStart"/>
+      <w:r>
+        <w:rPr>
+          <w:rFonts w:ascii="Times New Roman" w:hAnsi="Times New Roman" w:cs="Times New Roman"/>
+          <w:sz w:val="24"/>
+        </w:rPr>
+        <w:t>Carpa</w:t>
+      </w:r>
+      <w:proofErr w:type="spellEnd"/>
+      <w:r>
+        <w:rPr>
+          <w:rFonts w:ascii="Times New Roman" w:hAnsi="Times New Roman" w:cs="Times New Roman"/>
+          <w:sz w:val="24"/>
+        </w:rPr>
+        <w:t xml:space="preserve">, and D. </w:t>
+      </w:r>
+      <w:proofErr w:type="spellStart"/>
+      <w:r>
+        <w:rPr>
+          <w:rFonts w:ascii="Times New Roman" w:hAnsi="Times New Roman" w:cs="Times New Roman"/>
+          <w:sz w:val="24"/>
+        </w:rPr>
+        <w:t>Iordache</w:t>
+      </w:r>
+      <w:proofErr w:type="spellEnd"/>
+      <w:r>
+        <w:rPr>
+          <w:rFonts w:ascii="Times New Roman" w:hAnsi="Times New Roman" w:cs="Times New Roman"/>
+          <w:sz w:val="24"/>
+        </w:rPr>
+        <w:t xml:space="preserve">, “CRISPR-Cas System: The Powerful Modulator of Accessory Genomes in Prokaryotes,” </w:t>
+      </w:r>
+      <w:proofErr w:type="spellStart"/>
+      <w:r>
+        <w:rPr>
+          <w:rFonts w:ascii="Times New Roman" w:hAnsi="Times New Roman" w:cs="Times New Roman"/>
+          <w:i/>
+          <w:iCs/>
+          <w:sz w:val="24"/>
+        </w:rPr>
+        <w:t>Microb</w:t>
+      </w:r>
+      <w:proofErr w:type="spellEnd"/>
+      <w:r>
+        <w:rPr>
+          <w:rFonts w:ascii="Times New Roman" w:hAnsi="Times New Roman" w:cs="Times New Roman"/>
+          <w:i/>
+          <w:iCs/>
+          <w:sz w:val="24"/>
+        </w:rPr>
+        <w:t xml:space="preserve"> </w:t>
+      </w:r>
+      <w:proofErr w:type="spellStart"/>
+      <w:r>
+        <w:rPr>
+          <w:rFonts w:ascii="Times New Roman" w:hAnsi="Times New Roman" w:cs="Times New Roman"/>
+          <w:i/>
+          <w:iCs/>
+          <w:sz w:val="24"/>
+        </w:rPr>
+        <w:t>Physiol</w:t>
+      </w:r>
+      <w:proofErr w:type="spellEnd"/>
+      <w:r>
+        <w:rPr>
+          <w:rFonts w:ascii="Times New Roman" w:hAnsi="Times New Roman" w:cs="Times New Roman"/>
+          <w:sz w:val="24"/>
+        </w:rPr>
+        <w:t xml:space="preserve">, vol. 32, no. 1–2, pp. 2–17, 2022, </w:t>
+      </w:r>
+      <w:proofErr w:type="spellStart"/>
+      <w:r>
+        <w:rPr>
+          <w:rFonts w:ascii="Times New Roman" w:hAnsi="Times New Roman" w:cs="Times New Roman"/>
+          <w:sz w:val="24"/>
+        </w:rPr>
+        <w:t>doi</w:t>
+      </w:r>
+      <w:proofErr w:type="spellEnd"/>
+      <w:r>
+        <w:rPr>
+          <w:rFonts w:ascii="Times New Roman" w:hAnsi="Times New Roman" w:cs="Times New Roman"/>
+          <w:sz w:val="24"/>
+        </w:rPr>
+        <w:t>: 10.1159/000516643.</w:t>
+      </w:r>
+    </w:p>
+    <w:p>
+      <w:pPr>
+        <w:pStyle w:val="Bibliography"/>
+        <w:rPr>
+          <w:rFonts w:ascii="Times New Roman" w:hAnsi="Times New Roman" w:cs="Times New Roman"/>
+          <w:sz w:val="24"/>
+        </w:rPr>
+      </w:pPr>
+      <w:r>
+        <w:rPr>
+          <w:rFonts w:ascii="Times New Roman" w:hAnsi="Times New Roman" w:cs="Times New Roman"/>
+          <w:sz w:val="24"/>
+        </w:rPr>
+        <w:t>[3]</w:t>
+      </w:r>
+      <w:r>
+        <w:rPr>
+          <w:rFonts w:ascii="Times New Roman" w:hAnsi="Times New Roman" w:cs="Times New Roman"/>
+          <w:sz w:val="24"/>
+        </w:rPr>
+        <w:tab/>
+        <w:t xml:space="preserve">M. Naeem, S. Majeed, M. Z. Hoque, and I. Ahmad, “Latest Developed Strategies to Minimize the Off-Target Effects in CRISPR-Cas-Mediated Genome Editing,” </w:t>
+      </w:r>
+      <w:r>
+        <w:rPr>
+          <w:rFonts w:ascii="Times New Roman" w:hAnsi="Times New Roman" w:cs="Times New Roman"/>
+          <w:i/>
+          <w:iCs/>
+          <w:sz w:val="24"/>
+        </w:rPr>
+        <w:t>Cells</w:t>
+      </w:r>
+      <w:r>
+        <w:rPr>
+          <w:rFonts w:ascii="Times New Roman" w:hAnsi="Times New Roman" w:cs="Times New Roman"/>
+          <w:sz w:val="24"/>
+        </w:rPr>
+        <w:t xml:space="preserve">, vol. 9, no. 7, p. 1608, Jul. 2020, </w:t>
+      </w:r>
+      <w:proofErr w:type="spellStart"/>
+      <w:r>
+        <w:rPr>
+          <w:rFonts w:ascii="Times New Roman" w:hAnsi="Times New Roman" w:cs="Times New Roman"/>
+          <w:sz w:val="24"/>
+        </w:rPr>
+        <w:t>doi</w:t>
+      </w:r>
+      <w:proofErr w:type="spellEnd"/>
+      <w:r>
+        <w:rPr>
+          <w:rFonts w:ascii="Times New Roman" w:hAnsi="Times New Roman" w:cs="Times New Roman"/>
+          <w:sz w:val="24"/>
+        </w:rPr>
+        <w:t>: 10.3390/cells9071608.</w:t>
+      </w:r>
+    </w:p>
+    <w:p>
+      <w:pPr>
+        <w:pStyle w:val="Bibliography"/>
+        <w:rPr>
+          <w:rFonts w:ascii="Times New Roman" w:hAnsi="Times New Roman" w:cs="Times New Roman"/>
+          <w:sz w:val="24"/>
+        </w:rPr>
+      </w:pPr>
+      <w:r>
+        <w:rPr>
+          <w:rFonts w:ascii="Times New Roman" w:hAnsi="Times New Roman" w:cs="Times New Roman"/>
+          <w:sz w:val="24"/>
+        </w:rPr>
+        <w:t>[4]</w:t>
+      </w:r>
+      <w:r>
+        <w:rPr>
+          <w:rFonts w:ascii="Times New Roman" w:hAnsi="Times New Roman" w:cs="Times New Roman"/>
+          <w:sz w:val="24"/>
+        </w:rPr>
+        <w:tab/>
+        <w:t xml:space="preserve">E. M. Anderson </w:t>
+      </w:r>
+      <w:r>
+        <w:rPr>
+          <w:rFonts w:ascii="Times New Roman" w:hAnsi="Times New Roman" w:cs="Times New Roman"/>
+          <w:i/>
+          <w:iCs/>
+          <w:sz w:val="24"/>
+        </w:rPr>
+        <w:t>et al.</w:t>
+      </w:r>
+      <w:r>
+        <w:rPr>
+          <w:rFonts w:ascii="Times New Roman" w:hAnsi="Times New Roman" w:cs="Times New Roman"/>
+          <w:sz w:val="24"/>
+        </w:rPr>
+        <w:t xml:space="preserve">, “Systematic analysis of CRISPR–Cas9 mismatch tolerance reveals low levels of off-target activity,” </w:t>
+      </w:r>
+      <w:r>
+        <w:rPr>
+          <w:rFonts w:ascii="Times New Roman" w:hAnsi="Times New Roman" w:cs="Times New Roman"/>
+          <w:i/>
+          <w:iCs/>
+          <w:sz w:val="24"/>
+        </w:rPr>
+        <w:t>Journal of Biotechnology</w:t>
+      </w:r>
+      <w:r>
+        <w:rPr>
+          <w:rFonts w:ascii="Times New Roman" w:hAnsi="Times New Roman" w:cs="Times New Roman"/>
+          <w:sz w:val="24"/>
+        </w:rPr>
+        <w:t xml:space="preserve">, vol. 211, pp. 56–65, Oct. 2015, </w:t>
+      </w:r>
+      <w:proofErr w:type="spellStart"/>
+      <w:r>
+        <w:rPr>
+          <w:rFonts w:ascii="Times New Roman" w:hAnsi="Times New Roman" w:cs="Times New Roman"/>
+          <w:sz w:val="24"/>
+        </w:rPr>
+        <w:t>doi</w:t>
+      </w:r>
+      <w:proofErr w:type="spellEnd"/>
+      <w:r>
+        <w:rPr>
+          <w:rFonts w:ascii="Times New Roman" w:hAnsi="Times New Roman" w:cs="Times New Roman"/>
+          <w:sz w:val="24"/>
+        </w:rPr>
+        <w:t>: 10.1016/j.jbiotec.2015.06.427.</w:t>
+      </w:r>
+    </w:p>
+    <w:p>
+      <w:pPr>
+        <w:pStyle w:val="Bibliography"/>
+        <w:rPr>
+          <w:rFonts w:ascii="Times New Roman" w:hAnsi="Times New Roman" w:cs="Times New Roman"/>
+          <w:sz w:val="24"/>
+        </w:rPr>
+      </w:pPr>
+      <w:r>
+        <w:rPr>
+          <w:rFonts w:ascii="Times New Roman" w:hAnsi="Times New Roman" w:cs="Times New Roman"/>
+          <w:sz w:val="24"/>
+        </w:rPr>
+        <w:t>[5]</w:t>
+      </w:r>
+      <w:r>
+        <w:rPr>
+          <w:rFonts w:ascii="Times New Roman" w:hAnsi="Times New Roman" w:cs="Times New Roman"/>
+          <w:sz w:val="24"/>
+        </w:rPr>
+        <w:tab/>
+        <w:t xml:space="preserve">L. Wang, C. Y. Mo, M. R. Wasserman, J. T. </w:t>
+      </w:r>
+      <w:proofErr w:type="spellStart"/>
+      <w:r>
+        <w:rPr>
+          <w:rFonts w:ascii="Times New Roman" w:hAnsi="Times New Roman" w:cs="Times New Roman"/>
+          <w:sz w:val="24"/>
+        </w:rPr>
+        <w:t>Rostøl</w:t>
+      </w:r>
+      <w:proofErr w:type="spellEnd"/>
+      <w:r>
+        <w:rPr>
+          <w:rFonts w:ascii="Times New Roman" w:hAnsi="Times New Roman" w:cs="Times New Roman"/>
+          <w:sz w:val="24"/>
+        </w:rPr>
+        <w:t xml:space="preserve">, L. A. </w:t>
+      </w:r>
+      <w:proofErr w:type="spellStart"/>
+      <w:r>
+        <w:rPr>
+          <w:rFonts w:ascii="Times New Roman" w:hAnsi="Times New Roman" w:cs="Times New Roman"/>
+          <w:sz w:val="24"/>
+        </w:rPr>
+        <w:t>Marraffini</w:t>
+      </w:r>
+      <w:proofErr w:type="spellEnd"/>
+      <w:r>
+        <w:rPr>
+          <w:rFonts w:ascii="Times New Roman" w:hAnsi="Times New Roman" w:cs="Times New Roman"/>
+          <w:sz w:val="24"/>
+        </w:rPr>
+        <w:t xml:space="preserve">, and S. Liu, “Dynamics of Cas10 Govern Discrimination between Self and Non-self in Type III CRISPR-Cas Immunity,” </w:t>
+      </w:r>
+      <w:r>
+        <w:rPr>
+          <w:rFonts w:ascii="Times New Roman" w:hAnsi="Times New Roman" w:cs="Times New Roman"/>
+          <w:i/>
+          <w:iCs/>
+          <w:sz w:val="24"/>
+        </w:rPr>
+        <w:t>Molecular Cell</w:t>
+      </w:r>
+      <w:r>
+        <w:rPr>
+          <w:rFonts w:ascii="Times New Roman" w:hAnsi="Times New Roman" w:cs="Times New Roman"/>
+          <w:sz w:val="24"/>
+        </w:rPr>
+        <w:t xml:space="preserve">, vol. 73, no. 2, pp. 278-290.e4, Jan. 2019, </w:t>
+      </w:r>
+      <w:proofErr w:type="spellStart"/>
+      <w:r>
+        <w:rPr>
+          <w:rFonts w:ascii="Times New Roman" w:hAnsi="Times New Roman" w:cs="Times New Roman"/>
+          <w:sz w:val="24"/>
+        </w:rPr>
+        <w:t>doi</w:t>
+      </w:r>
+      <w:proofErr w:type="spellEnd"/>
+      <w:r>
+        <w:rPr>
+          <w:rFonts w:ascii="Times New Roman" w:hAnsi="Times New Roman" w:cs="Times New Roman"/>
+          <w:sz w:val="24"/>
+        </w:rPr>
+        <w:t>: 10.1016/j.molcel.2018.11.008.</w:t>
+      </w:r>
+    </w:p>
+    <w:p>
+      <w:pPr>
+        <w:pStyle w:val="Bibliography"/>
+        <w:rPr>
+          <w:rFonts w:ascii="Times New Roman" w:hAnsi="Times New Roman" w:cs="Times New Roman"/>
+          <w:sz w:val="24"/>
+        </w:rPr>
+      </w:pPr>
+      <w:r>
+        <w:rPr>
+          <w:rFonts w:ascii="Times New Roman" w:hAnsi="Times New Roman" w:cs="Times New Roman"/>
+          <w:sz w:val="24"/>
+        </w:rPr>
+        <w:t>[6]</w:t>
+      </w:r>
+      <w:r>
+        <w:rPr>
+          <w:rFonts w:ascii="Times New Roman" w:hAnsi="Times New Roman" w:cs="Times New Roman"/>
+          <w:sz w:val="24"/>
+        </w:rPr>
+        <w:tab/>
+        <w:t xml:space="preserve">P. D. Hsu, E. S. Lander, and F. Zhang, “Development and Applications of CRISPR-Cas9 for Genome Engineering,” </w:t>
+      </w:r>
+      <w:r>
+        <w:rPr>
+          <w:rFonts w:ascii="Times New Roman" w:hAnsi="Times New Roman" w:cs="Times New Roman"/>
+          <w:i/>
+          <w:iCs/>
+          <w:sz w:val="24"/>
+        </w:rPr>
+        <w:t>Cell</w:t>
+      </w:r>
+      <w:r>
+        <w:rPr>
+          <w:rFonts w:ascii="Times New Roman" w:hAnsi="Times New Roman" w:cs="Times New Roman"/>
+          <w:sz w:val="24"/>
+        </w:rPr>
+        <w:t xml:space="preserve">, vol. 157, no. 6, pp. 1262–1278, Jun. 2014, </w:t>
+      </w:r>
+      <w:proofErr w:type="spellStart"/>
+      <w:r>
+        <w:rPr>
+          <w:rFonts w:ascii="Times New Roman" w:hAnsi="Times New Roman" w:cs="Times New Roman"/>
+          <w:sz w:val="24"/>
+        </w:rPr>
+        <w:t>doi</w:t>
+      </w:r>
+      <w:proofErr w:type="spellEnd"/>
+      <w:r>
+        <w:rPr>
+          <w:rFonts w:ascii="Times New Roman" w:hAnsi="Times New Roman" w:cs="Times New Roman"/>
+          <w:sz w:val="24"/>
+        </w:rPr>
+        <w:t>: 10.1016/j.cell.2014.05.010.</w:t>
+      </w:r>
+    </w:p>
+    <w:p>
+      <w:pPr>
+        <w:pStyle w:val="Bibliography"/>
+        <w:rPr>
+          <w:rFonts w:ascii="Times New Roman" w:hAnsi="Times New Roman" w:cs="Times New Roman"/>
+          <w:sz w:val="24"/>
+        </w:rPr>
+      </w:pPr>
+      <w:r>
+        <w:rPr>
+          <w:rFonts w:ascii="Times New Roman" w:hAnsi="Times New Roman" w:cs="Times New Roman"/>
+          <w:sz w:val="24"/>
+        </w:rPr>
+        <w:t>[7]</w:t>
+      </w:r>
+      <w:r>
+        <w:rPr>
+          <w:rFonts w:ascii="Times New Roman" w:hAnsi="Times New Roman" w:cs="Times New Roman"/>
+          <w:sz w:val="24"/>
+        </w:rPr>
+        <w:tab/>
+        <w:t xml:space="preserve">H. Fujita, T. Fujita, and H. </w:t>
+      </w:r>
+      <w:proofErr w:type="spellStart"/>
+      <w:r>
+        <w:rPr>
+          <w:rFonts w:ascii="Times New Roman" w:hAnsi="Times New Roman" w:cs="Times New Roman"/>
+          <w:sz w:val="24"/>
+        </w:rPr>
+        <w:t>Fujii</w:t>
+      </w:r>
+      <w:proofErr w:type="spellEnd"/>
+      <w:r>
+        <w:rPr>
+          <w:rFonts w:ascii="Times New Roman" w:hAnsi="Times New Roman" w:cs="Times New Roman"/>
+          <w:sz w:val="24"/>
+        </w:rPr>
+        <w:t xml:space="preserve">, “Locus-Specific Genomic DNA Purification Using the CRISPR System: Methods and Applications,” </w:t>
+      </w:r>
+      <w:r>
+        <w:rPr>
+          <w:rFonts w:ascii="Times New Roman" w:hAnsi="Times New Roman" w:cs="Times New Roman"/>
+          <w:i/>
+          <w:iCs/>
+          <w:sz w:val="24"/>
+        </w:rPr>
+        <w:t>The CRISPR Journal</w:t>
+      </w:r>
+      <w:r>
+        <w:rPr>
+          <w:rFonts w:ascii="Times New Roman" w:hAnsi="Times New Roman" w:cs="Times New Roman"/>
+          <w:sz w:val="24"/>
+        </w:rPr>
+        <w:t xml:space="preserve">, vol. 4, no. 2, pp. 290–300, Apr. 2021, </w:t>
+      </w:r>
+      <w:proofErr w:type="spellStart"/>
+      <w:r>
+        <w:rPr>
+          <w:rFonts w:ascii="Times New Roman" w:hAnsi="Times New Roman" w:cs="Times New Roman"/>
+          <w:sz w:val="24"/>
+        </w:rPr>
+        <w:t>doi</w:t>
+      </w:r>
+      <w:proofErr w:type="spellEnd"/>
+      <w:r>
+        <w:rPr>
+          <w:rFonts w:ascii="Times New Roman" w:hAnsi="Times New Roman" w:cs="Times New Roman"/>
+          <w:sz w:val="24"/>
+        </w:rPr>
+        <w:t>: 10.1089/crispr.2020.0038.</w:t>
+      </w:r>
+    </w:p>
+    <w:p>
+      <w:pPr>
+        <w:rPr>
+          <w:rFonts w:cstheme="minorHAnsi"/>
+        </w:rPr>
+      </w:pPr>
+      <w:r>
+        <w:rPr>
+          <w:rFonts w:cstheme="minorHAnsi"/>
+        </w:rPr>
+        <w:fldChar w:fldCharType="end"/>
+      </w:r>
+    </w:p>
+    <w:p>
       <w:hyperlink r:id="rId8" w:history="1">
         <w:r>
           <w:rPr>
             <w:rStyle w:val="Hyperlink"/>
-            <w:rFonts w:cstheme="minorHAnsi"/>
           </w:rPr>
-          <w:t>https://www.jax.org/news-and-insights/jax-blog/2014/march/pros-and-cons-of-znfs-talens-and-crispr-cas</w:t>
+          <w:t>PROS AND CONS OF ZNFS, TALENS, AND CRISPR/CAS</w:t>
         </w:r>
       </w:hyperlink>
     </w:p>
@@ -2187,7 +3776,7 @@
             <w:rStyle w:val="Hyperlink"/>
             <w:rFonts w:cstheme="minorHAnsi"/>
           </w:rPr>
-          <w:t>https://sites.tufts.edu/crispr/crispr-mechanism/rna-binding/</w:t>
+          <w:t>Guide RNA Binding</w:t>
         </w:r>
       </w:hyperlink>
     </w:p>
@@ -2197,12 +3786,29 @@
           <w:rFonts w:cstheme="minorHAnsi"/>
         </w:rPr>
       </w:pPr>
-      <w:r>
-        <w:rPr>
-          <w:rFonts w:cstheme="minorHAnsi"/>
-        </w:rPr>
-        <w:t>https://star-protocols.cell.com/protocols/934</w:t>
-      </w:r>
+      <w:hyperlink r:id="rId10" w:history="1">
+        <w:r>
+          <w:rPr>
+            <w:rStyle w:val="Hyperlink"/>
+            <w:rFonts w:cstheme="minorHAnsi"/>
+          </w:rPr>
+          <w:t>Fluorescent tagging of endogenous proteins with CRISPR/Cas9 in primary mouse neural stem cells</w:t>
+        </w:r>
+      </w:hyperlink>
+    </w:p>
+    <w:p>
+      <w:pPr>
+        <w:rPr>
+          <w:rFonts w:cstheme="minorHAnsi"/>
+        </w:rPr>
+      </w:pPr>
+    </w:p>
+    <w:p>
+      <w:pPr>
+        <w:rPr>
+          <w:rFonts w:cstheme="minorHAnsi"/>
+        </w:rPr>
+      </w:pPr>
     </w:p>
     <w:p>
       <w:pPr>
@@ -3708,6 +5314,119 @@
     </w:lvl>
   </w:abstractNum>
   <w:abstractNum w:abstractNumId="13" w15:restartNumberingAfterBreak="0">
+    <w:nsid w:val="27EE1819"/>
+    <w:multiLevelType w:val="hybridMultilevel"/>
+    <w:tmpl w:val="5C6610A2"/>
+    <w:lvl w:ilvl="0" w:tplc="04090001">
+      <w:start w:val="1"/>
+      <w:numFmt w:val="bullet"/>
+      <w:lvlText w:val=""/>
+      <w:lvlJc w:val="left"/>
+      <w:pPr>
+        <w:ind w:left="360" w:hanging="360"/>
+      </w:pPr>
+      <w:rPr>
+        <w:rFonts w:ascii="Symbol" w:hAnsi="Symbol" w:hint="default"/>
+      </w:rPr>
+    </w:lvl>
+    <w:lvl w:ilvl="1" w:tplc="04090003" w:tentative="1">
+      <w:start w:val="1"/>
+      <w:numFmt w:val="bullet"/>
+      <w:lvlText w:val="o"/>
+      <w:lvlJc w:val="left"/>
+      <w:pPr>
+        <w:ind w:left="1080" w:hanging="360"/>
+      </w:pPr>
+      <w:rPr>
+        <w:rFonts w:ascii="Courier New" w:hAnsi="Courier New" w:cs="Courier New" w:hint="default"/>
+      </w:rPr>
+    </w:lvl>
+    <w:lvl w:ilvl="2" w:tplc="04090005" w:tentative="1">
+      <w:start w:val="1"/>
+      <w:numFmt w:val="bullet"/>
+      <w:lvlText w:val=""/>
+      <w:lvlJc w:val="left"/>
+      <w:pPr>
+        <w:ind w:left="1800" w:hanging="360"/>
+      </w:pPr>
+      <w:rPr>
+        <w:rFonts w:ascii="Wingdings" w:hAnsi="Wingdings" w:hint="default"/>
+      </w:rPr>
+    </w:lvl>
+    <w:lvl w:ilvl="3" w:tplc="04090001" w:tentative="1">
+      <w:start w:val="1"/>
+      <w:numFmt w:val="bullet"/>
+      <w:lvlText w:val=""/>
+      <w:lvlJc w:val="left"/>
+      <w:pPr>
+        <w:ind w:left="2520" w:hanging="360"/>
+      </w:pPr>
+      <w:rPr>
+        <w:rFonts w:ascii="Symbol" w:hAnsi="Symbol" w:hint="default"/>
+      </w:rPr>
+    </w:lvl>
+    <w:lvl w:ilvl="4" w:tplc="04090003" w:tentative="1">
+      <w:start w:val="1"/>
+      <w:numFmt w:val="bullet"/>
+      <w:lvlText w:val="o"/>
+      <w:lvlJc w:val="left"/>
+      <w:pPr>
+        <w:ind w:left="3240" w:hanging="360"/>
+      </w:pPr>
+      <w:rPr>
+        <w:rFonts w:ascii="Courier New" w:hAnsi="Courier New" w:cs="Courier New" w:hint="default"/>
+      </w:rPr>
+    </w:lvl>
+    <w:lvl w:ilvl="5" w:tplc="04090005" w:tentative="1">
+      <w:start w:val="1"/>
+      <w:numFmt w:val="bullet"/>
+      <w:lvlText w:val=""/>
+      <w:lvlJc w:val="left"/>
+      <w:pPr>
+        <w:ind w:left="3960" w:hanging="360"/>
+      </w:pPr>
+      <w:rPr>
+        <w:rFonts w:ascii="Wingdings" w:hAnsi="Wingdings" w:hint="default"/>
+      </w:rPr>
+    </w:lvl>
+    <w:lvl w:ilvl="6" w:tplc="04090001" w:tentative="1">
+      <w:start w:val="1"/>
+      <w:numFmt w:val="bullet"/>
+      <w:lvlText w:val=""/>
+      <w:lvlJc w:val="left"/>
+      <w:pPr>
+        <w:ind w:left="4680" w:hanging="360"/>
+      </w:pPr>
+      <w:rPr>
+        <w:rFonts w:ascii="Symbol" w:hAnsi="Symbol" w:hint="default"/>
+      </w:rPr>
+    </w:lvl>
+    <w:lvl w:ilvl="7" w:tplc="04090003" w:tentative="1">
+      <w:start w:val="1"/>
+      <w:numFmt w:val="bullet"/>
+      <w:lvlText w:val="o"/>
+      <w:lvlJc w:val="left"/>
+      <w:pPr>
+        <w:ind w:left="5400" w:hanging="360"/>
+      </w:pPr>
+      <w:rPr>
+        <w:rFonts w:ascii="Courier New" w:hAnsi="Courier New" w:cs="Courier New" w:hint="default"/>
+      </w:rPr>
+    </w:lvl>
+    <w:lvl w:ilvl="8" w:tplc="04090005" w:tentative="1">
+      <w:start w:val="1"/>
+      <w:numFmt w:val="bullet"/>
+      <w:lvlText w:val=""/>
+      <w:lvlJc w:val="left"/>
+      <w:pPr>
+        <w:ind w:left="6120" w:hanging="360"/>
+      </w:pPr>
+      <w:rPr>
+        <w:rFonts w:ascii="Wingdings" w:hAnsi="Wingdings" w:hint="default"/>
+      </w:rPr>
+    </w:lvl>
+  </w:abstractNum>
+  <w:abstractNum w:abstractNumId="14" w15:restartNumberingAfterBreak="0">
     <w:nsid w:val="2A4C65F8"/>
     <w:multiLevelType w:val="hybridMultilevel"/>
     <w:tmpl w:val="5B485320"/>
@@ -3820,7 +5539,7 @@
       </w:rPr>
     </w:lvl>
   </w:abstractNum>
-  <w:abstractNum w:abstractNumId="14" w15:restartNumberingAfterBreak="0">
+  <w:abstractNum w:abstractNumId="15" w15:restartNumberingAfterBreak="0">
     <w:nsid w:val="3B475BEB"/>
     <w:multiLevelType w:val="hybridMultilevel"/>
     <w:tmpl w:val="ECD442B2"/>
@@ -3933,7 +5652,7 @@
       </w:rPr>
     </w:lvl>
   </w:abstractNum>
-  <w:abstractNum w:abstractNumId="15" w15:restartNumberingAfterBreak="0">
+  <w:abstractNum w:abstractNumId="16" w15:restartNumberingAfterBreak="0">
     <w:nsid w:val="3F611BE3"/>
     <w:multiLevelType w:val="multilevel"/>
     <w:tmpl w:val="236E978A"/>
@@ -4074,7 +5793,7 @@
       </w:rPr>
     </w:lvl>
   </w:abstractNum>
-  <w:abstractNum w:abstractNumId="16" w15:restartNumberingAfterBreak="0">
+  <w:abstractNum w:abstractNumId="17" w15:restartNumberingAfterBreak="0">
     <w:nsid w:val="42545693"/>
     <w:multiLevelType w:val="hybridMultilevel"/>
     <w:tmpl w:val="48B6D728"/>
@@ -4187,7 +5906,7 @@
       </w:rPr>
     </w:lvl>
   </w:abstractNum>
-  <w:abstractNum w:abstractNumId="17" w15:restartNumberingAfterBreak="0">
+  <w:abstractNum w:abstractNumId="18" w15:restartNumberingAfterBreak="0">
     <w:nsid w:val="478D3496"/>
     <w:multiLevelType w:val="hybridMultilevel"/>
     <w:tmpl w:val="E0162876"/>
@@ -4273,7 +5992,7 @@
       </w:pPr>
     </w:lvl>
   </w:abstractNum>
-  <w:abstractNum w:abstractNumId="18" w15:restartNumberingAfterBreak="0">
+  <w:abstractNum w:abstractNumId="19" w15:restartNumberingAfterBreak="0">
     <w:nsid w:val="48BA46F3"/>
     <w:multiLevelType w:val="hybridMultilevel"/>
     <w:tmpl w:val="DBC800FC"/>
@@ -4386,7 +6105,7 @@
       </w:rPr>
     </w:lvl>
   </w:abstractNum>
-  <w:abstractNum w:abstractNumId="19" w15:restartNumberingAfterBreak="0">
+  <w:abstractNum w:abstractNumId="20" w15:restartNumberingAfterBreak="0">
     <w:nsid w:val="4C912C6A"/>
     <w:multiLevelType w:val="hybridMultilevel"/>
     <w:tmpl w:val="5BE24E9C"/>
@@ -4475,7 +6194,7 @@
       </w:pPr>
     </w:lvl>
   </w:abstractNum>
-  <w:abstractNum w:abstractNumId="20" w15:restartNumberingAfterBreak="0">
+  <w:abstractNum w:abstractNumId="21" w15:restartNumberingAfterBreak="0">
     <w:nsid w:val="4EC35E88"/>
     <w:multiLevelType w:val="hybridMultilevel"/>
     <w:tmpl w:val="A8AA3310"/>
@@ -4588,7 +6307,120 @@
       </w:rPr>
     </w:lvl>
   </w:abstractNum>
-  <w:abstractNum w:abstractNumId="21" w15:restartNumberingAfterBreak="0">
+  <w:abstractNum w:abstractNumId="22" w15:restartNumberingAfterBreak="0">
+    <w:nsid w:val="51EA35D4"/>
+    <w:multiLevelType w:val="hybridMultilevel"/>
+    <w:tmpl w:val="78561612"/>
+    <w:lvl w:ilvl="0" w:tplc="04090001">
+      <w:start w:val="1"/>
+      <w:numFmt w:val="bullet"/>
+      <w:lvlText w:val=""/>
+      <w:lvlJc w:val="left"/>
+      <w:pPr>
+        <w:ind w:left="360" w:hanging="360"/>
+      </w:pPr>
+      <w:rPr>
+        <w:rFonts w:ascii="Symbol" w:hAnsi="Symbol" w:hint="default"/>
+      </w:rPr>
+    </w:lvl>
+    <w:lvl w:ilvl="1" w:tplc="04090003" w:tentative="1">
+      <w:start w:val="1"/>
+      <w:numFmt w:val="bullet"/>
+      <w:lvlText w:val="o"/>
+      <w:lvlJc w:val="left"/>
+      <w:pPr>
+        <w:ind w:left="1080" w:hanging="360"/>
+      </w:pPr>
+      <w:rPr>
+        <w:rFonts w:ascii="Courier New" w:hAnsi="Courier New" w:cs="Courier New" w:hint="default"/>
+      </w:rPr>
+    </w:lvl>
+    <w:lvl w:ilvl="2" w:tplc="04090005" w:tentative="1">
+      <w:start w:val="1"/>
+      <w:numFmt w:val="bullet"/>
+      <w:lvlText w:val=""/>
+      <w:lvlJc w:val="left"/>
+      <w:pPr>
+        <w:ind w:left="1800" w:hanging="360"/>
+      </w:pPr>
+      <w:rPr>
+        <w:rFonts w:ascii="Wingdings" w:hAnsi="Wingdings" w:hint="default"/>
+      </w:rPr>
+    </w:lvl>
+    <w:lvl w:ilvl="3" w:tplc="04090001" w:tentative="1">
+      <w:start w:val="1"/>
+      <w:numFmt w:val="bullet"/>
+      <w:lvlText w:val=""/>
+      <w:lvlJc w:val="left"/>
+      <w:pPr>
+        <w:ind w:left="2520" w:hanging="360"/>
+      </w:pPr>
+      <w:rPr>
+        <w:rFonts w:ascii="Symbol" w:hAnsi="Symbol" w:hint="default"/>
+      </w:rPr>
+    </w:lvl>
+    <w:lvl w:ilvl="4" w:tplc="04090003" w:tentative="1">
+      <w:start w:val="1"/>
+      <w:numFmt w:val="bullet"/>
+      <w:lvlText w:val="o"/>
+      <w:lvlJc w:val="left"/>
+      <w:pPr>
+        <w:ind w:left="3240" w:hanging="360"/>
+      </w:pPr>
+      <w:rPr>
+        <w:rFonts w:ascii="Courier New" w:hAnsi="Courier New" w:cs="Courier New" w:hint="default"/>
+      </w:rPr>
+    </w:lvl>
+    <w:lvl w:ilvl="5" w:tplc="04090005" w:tentative="1">
+      <w:start w:val="1"/>
+      <w:numFmt w:val="bullet"/>
+      <w:lvlText w:val=""/>
+      <w:lvlJc w:val="left"/>
+      <w:pPr>
+        <w:ind w:left="3960" w:hanging="360"/>
+      </w:pPr>
+      <w:rPr>
+        <w:rFonts w:ascii="Wingdings" w:hAnsi="Wingdings" w:hint="default"/>
+      </w:rPr>
+    </w:lvl>
+    <w:lvl w:ilvl="6" w:tplc="04090001" w:tentative="1">
+      <w:start w:val="1"/>
+      <w:numFmt w:val="bullet"/>
+      <w:lvlText w:val=""/>
+      <w:lvlJc w:val="left"/>
+      <w:pPr>
+        <w:ind w:left="4680" w:hanging="360"/>
+      </w:pPr>
+      <w:rPr>
+        <w:rFonts w:ascii="Symbol" w:hAnsi="Symbol" w:hint="default"/>
+      </w:rPr>
+    </w:lvl>
+    <w:lvl w:ilvl="7" w:tplc="04090003" w:tentative="1">
+      <w:start w:val="1"/>
+      <w:numFmt w:val="bullet"/>
+      <w:lvlText w:val="o"/>
+      <w:lvlJc w:val="left"/>
+      <w:pPr>
+        <w:ind w:left="5400" w:hanging="360"/>
+      </w:pPr>
+      <w:rPr>
+        <w:rFonts w:ascii="Courier New" w:hAnsi="Courier New" w:cs="Courier New" w:hint="default"/>
+      </w:rPr>
+    </w:lvl>
+    <w:lvl w:ilvl="8" w:tplc="04090005" w:tentative="1">
+      <w:start w:val="1"/>
+      <w:numFmt w:val="bullet"/>
+      <w:lvlText w:val=""/>
+      <w:lvlJc w:val="left"/>
+      <w:pPr>
+        <w:ind w:left="6120" w:hanging="360"/>
+      </w:pPr>
+      <w:rPr>
+        <w:rFonts w:ascii="Wingdings" w:hAnsi="Wingdings" w:hint="default"/>
+      </w:rPr>
+    </w:lvl>
+  </w:abstractNum>
+  <w:abstractNum w:abstractNumId="23" w15:restartNumberingAfterBreak="0">
     <w:nsid w:val="52D15F71"/>
     <w:multiLevelType w:val="hybridMultilevel"/>
     <w:tmpl w:val="587630B8"/>
@@ -4701,7 +6533,7 @@
       </w:rPr>
     </w:lvl>
   </w:abstractNum>
-  <w:abstractNum w:abstractNumId="22" w15:restartNumberingAfterBreak="0">
+  <w:abstractNum w:abstractNumId="24" w15:restartNumberingAfterBreak="0">
     <w:nsid w:val="53CC6D9B"/>
     <w:multiLevelType w:val="hybridMultilevel"/>
     <w:tmpl w:val="9FBA4BF0"/>
@@ -4814,7 +6646,7 @@
       </w:rPr>
     </w:lvl>
   </w:abstractNum>
-  <w:abstractNum w:abstractNumId="23" w15:restartNumberingAfterBreak="0">
+  <w:abstractNum w:abstractNumId="25" w15:restartNumberingAfterBreak="0">
     <w:nsid w:val="54A20769"/>
     <w:multiLevelType w:val="hybridMultilevel"/>
     <w:tmpl w:val="838AAB1C"/>
@@ -4903,7 +6735,7 @@
       </w:pPr>
     </w:lvl>
   </w:abstractNum>
-  <w:abstractNum w:abstractNumId="24" w15:restartNumberingAfterBreak="0">
+  <w:abstractNum w:abstractNumId="26" w15:restartNumberingAfterBreak="0">
     <w:nsid w:val="55294C51"/>
     <w:multiLevelType w:val="hybridMultilevel"/>
     <w:tmpl w:val="00F29136"/>
@@ -5016,7 +6848,7 @@
       </w:rPr>
     </w:lvl>
   </w:abstractNum>
-  <w:abstractNum w:abstractNumId="25" w15:restartNumberingAfterBreak="0">
+  <w:abstractNum w:abstractNumId="27" w15:restartNumberingAfterBreak="0">
     <w:nsid w:val="570C235A"/>
     <w:multiLevelType w:val="hybridMultilevel"/>
     <w:tmpl w:val="C0E0D410"/>
@@ -5129,7 +6961,7 @@
       </w:rPr>
     </w:lvl>
   </w:abstractNum>
-  <w:abstractNum w:abstractNumId="26" w15:restartNumberingAfterBreak="0">
+  <w:abstractNum w:abstractNumId="28" w15:restartNumberingAfterBreak="0">
     <w:nsid w:val="57D662A4"/>
     <w:multiLevelType w:val="hybridMultilevel"/>
     <w:tmpl w:val="EA30D0D4"/>
@@ -5242,7 +7074,7 @@
       </w:rPr>
     </w:lvl>
   </w:abstractNum>
-  <w:abstractNum w:abstractNumId="27" w15:restartNumberingAfterBreak="0">
+  <w:abstractNum w:abstractNumId="29" w15:restartNumberingAfterBreak="0">
     <w:nsid w:val="58366830"/>
     <w:multiLevelType w:val="hybridMultilevel"/>
     <w:tmpl w:val="75D606E0"/>
@@ -5355,7 +7187,7 @@
       </w:rPr>
     </w:lvl>
   </w:abstractNum>
-  <w:abstractNum w:abstractNumId="28" w15:restartNumberingAfterBreak="0">
+  <w:abstractNum w:abstractNumId="30" w15:restartNumberingAfterBreak="0">
     <w:nsid w:val="5B6446C4"/>
     <w:multiLevelType w:val="hybridMultilevel"/>
     <w:tmpl w:val="8ACC5F82"/>
@@ -5468,7 +7300,7 @@
       </w:rPr>
     </w:lvl>
   </w:abstractNum>
-  <w:abstractNum w:abstractNumId="29" w15:restartNumberingAfterBreak="0">
+  <w:abstractNum w:abstractNumId="31" w15:restartNumberingAfterBreak="0">
     <w:nsid w:val="5BF21F7D"/>
     <w:multiLevelType w:val="hybridMultilevel"/>
     <w:tmpl w:val="522862AC"/>
@@ -5581,7 +7413,7 @@
       </w:rPr>
     </w:lvl>
   </w:abstractNum>
-  <w:abstractNum w:abstractNumId="30" w15:restartNumberingAfterBreak="0">
+  <w:abstractNum w:abstractNumId="32" w15:restartNumberingAfterBreak="0">
     <w:nsid w:val="5E913835"/>
     <w:multiLevelType w:val="hybridMultilevel"/>
     <w:tmpl w:val="686697EC"/>
@@ -5694,7 +7526,7 @@
       </w:rPr>
     </w:lvl>
   </w:abstractNum>
-  <w:abstractNum w:abstractNumId="31" w15:restartNumberingAfterBreak="0">
+  <w:abstractNum w:abstractNumId="33" w15:restartNumberingAfterBreak="0">
     <w:nsid w:val="60E20FA5"/>
     <w:multiLevelType w:val="hybridMultilevel"/>
     <w:tmpl w:val="F1085BDE"/>
@@ -5783,7 +7615,7 @@
       </w:pPr>
     </w:lvl>
   </w:abstractNum>
-  <w:abstractNum w:abstractNumId="32" w15:restartNumberingAfterBreak="0">
+  <w:abstractNum w:abstractNumId="34" w15:restartNumberingAfterBreak="0">
     <w:nsid w:val="646004EE"/>
     <w:multiLevelType w:val="hybridMultilevel"/>
     <w:tmpl w:val="B85C360E"/>
@@ -5896,7 +7728,7 @@
       </w:rPr>
     </w:lvl>
   </w:abstractNum>
-  <w:abstractNum w:abstractNumId="33" w15:restartNumberingAfterBreak="0">
+  <w:abstractNum w:abstractNumId="35" w15:restartNumberingAfterBreak="0">
     <w:nsid w:val="65D859A0"/>
     <w:multiLevelType w:val="hybridMultilevel"/>
     <w:tmpl w:val="DE3C62CE"/>
@@ -6009,7 +7841,7 @@
       </w:rPr>
     </w:lvl>
   </w:abstractNum>
-  <w:abstractNum w:abstractNumId="34" w15:restartNumberingAfterBreak="0">
+  <w:abstractNum w:abstractNumId="36" w15:restartNumberingAfterBreak="0">
     <w:nsid w:val="6BB37579"/>
     <w:multiLevelType w:val="hybridMultilevel"/>
     <w:tmpl w:val="C53AD41E"/>
@@ -6122,7 +7954,7 @@
       </w:rPr>
     </w:lvl>
   </w:abstractNum>
-  <w:abstractNum w:abstractNumId="35" w15:restartNumberingAfterBreak="0">
+  <w:abstractNum w:abstractNumId="37" w15:restartNumberingAfterBreak="0">
     <w:nsid w:val="75A16BF1"/>
     <w:multiLevelType w:val="hybridMultilevel"/>
     <w:tmpl w:val="70E46BA0"/>
@@ -6235,7 +8067,7 @@
       </w:rPr>
     </w:lvl>
   </w:abstractNum>
-  <w:abstractNum w:abstractNumId="36" w15:restartNumberingAfterBreak="0">
+  <w:abstractNum w:abstractNumId="38" w15:restartNumberingAfterBreak="0">
     <w:nsid w:val="798541F0"/>
     <w:multiLevelType w:val="hybridMultilevel"/>
     <w:tmpl w:val="8820A5DC"/>
@@ -6348,7 +8180,7 @@
       </w:rPr>
     </w:lvl>
   </w:abstractNum>
-  <w:abstractNum w:abstractNumId="37" w15:restartNumberingAfterBreak="0">
+  <w:abstractNum w:abstractNumId="39" w15:restartNumberingAfterBreak="0">
     <w:nsid w:val="7BF70357"/>
     <w:multiLevelType w:val="hybridMultilevel"/>
     <w:tmpl w:val="AA1C74FC"/>
@@ -6461,7 +8293,7 @@
       </w:rPr>
     </w:lvl>
   </w:abstractNum>
-  <w:abstractNum w:abstractNumId="38" w15:restartNumberingAfterBreak="0">
+  <w:abstractNum w:abstractNumId="40" w15:restartNumberingAfterBreak="0">
     <w:nsid w:val="7DDD6C9B"/>
     <w:multiLevelType w:val="hybridMultilevel"/>
     <w:tmpl w:val="9BE8A15A"/>
@@ -6578,34 +8410,34 @@
     <w:abstractNumId w:val="6"/>
   </w:num>
   <w:num w:numId="2" w16cid:durableId="372115062">
-    <w:abstractNumId w:val="17"/>
+    <w:abstractNumId w:val="18"/>
   </w:num>
   <w:num w:numId="3" w16cid:durableId="1945259844">
     <w:abstractNumId w:val="11"/>
   </w:num>
   <w:num w:numId="4" w16cid:durableId="865556767">
-    <w:abstractNumId w:val="31"/>
+    <w:abstractNumId w:val="33"/>
   </w:num>
   <w:num w:numId="5" w16cid:durableId="1168130446">
     <w:abstractNumId w:val="9"/>
   </w:num>
   <w:num w:numId="6" w16cid:durableId="144904291">
-    <w:abstractNumId w:val="24"/>
+    <w:abstractNumId w:val="26"/>
   </w:num>
   <w:num w:numId="7" w16cid:durableId="783307723">
-    <w:abstractNumId w:val="23"/>
+    <w:abstractNumId w:val="25"/>
   </w:num>
   <w:num w:numId="8" w16cid:durableId="1648516089">
     <w:abstractNumId w:val="2"/>
   </w:num>
   <w:num w:numId="9" w16cid:durableId="1390761623">
-    <w:abstractNumId w:val="16"/>
+    <w:abstractNumId w:val="17"/>
   </w:num>
   <w:num w:numId="10" w16cid:durableId="483393727">
     <w:abstractNumId w:val="1"/>
   </w:num>
   <w:num w:numId="11" w16cid:durableId="1754080240">
-    <w:abstractNumId w:val="28"/>
+    <w:abstractNumId w:val="30"/>
   </w:num>
   <w:num w:numId="12" w16cid:durableId="1823038665">
     <w:abstractNumId w:val="0"/>
@@ -6614,31 +8446,31 @@
     <w:abstractNumId w:val="7"/>
   </w:num>
   <w:num w:numId="14" w16cid:durableId="442725010">
-    <w:abstractNumId w:val="30"/>
+    <w:abstractNumId w:val="32"/>
   </w:num>
   <w:num w:numId="15" w16cid:durableId="406611283">
     <w:abstractNumId w:val="8"/>
   </w:num>
   <w:num w:numId="16" w16cid:durableId="244341858">
-    <w:abstractNumId w:val="25"/>
+    <w:abstractNumId w:val="27"/>
   </w:num>
   <w:num w:numId="17" w16cid:durableId="1831099623">
-    <w:abstractNumId w:val="35"/>
+    <w:abstractNumId w:val="37"/>
   </w:num>
   <w:num w:numId="18" w16cid:durableId="77602603">
-    <w:abstractNumId w:val="13"/>
+    <w:abstractNumId w:val="14"/>
   </w:num>
   <w:num w:numId="19" w16cid:durableId="206914567">
     <w:abstractNumId w:val="5"/>
   </w:num>
   <w:num w:numId="20" w16cid:durableId="40370820">
-    <w:abstractNumId w:val="21"/>
+    <w:abstractNumId w:val="23"/>
   </w:num>
   <w:num w:numId="21" w16cid:durableId="454451421">
-    <w:abstractNumId w:val="34"/>
+    <w:abstractNumId w:val="36"/>
   </w:num>
   <w:num w:numId="22" w16cid:durableId="724375420">
-    <w:abstractNumId w:val="22"/>
+    <w:abstractNumId w:val="24"/>
   </w:num>
   <w:num w:numId="23" w16cid:durableId="471363913">
     <w:abstractNumId w:val="3"/>
@@ -6647,49 +8479,55 @@
     <w:abstractNumId w:val="12"/>
   </w:num>
   <w:num w:numId="25" w16cid:durableId="1245412842">
-    <w:abstractNumId w:val="38"/>
+    <w:abstractNumId w:val="40"/>
   </w:num>
   <w:num w:numId="26" w16cid:durableId="981812200">
-    <w:abstractNumId w:val="29"/>
+    <w:abstractNumId w:val="31"/>
   </w:num>
   <w:num w:numId="27" w16cid:durableId="1599408526">
-    <w:abstractNumId w:val="20"/>
+    <w:abstractNumId w:val="21"/>
   </w:num>
   <w:num w:numId="28" w16cid:durableId="2057855111">
-    <w:abstractNumId w:val="27"/>
+    <w:abstractNumId w:val="29"/>
   </w:num>
   <w:num w:numId="29" w16cid:durableId="2061050957">
     <w:abstractNumId w:val="4"/>
   </w:num>
   <w:num w:numId="30" w16cid:durableId="901256865">
-    <w:abstractNumId w:val="15"/>
+    <w:abstractNumId w:val="16"/>
   </w:num>
   <w:num w:numId="31" w16cid:durableId="1533378056">
-    <w:abstractNumId w:val="26"/>
+    <w:abstractNumId w:val="28"/>
   </w:num>
   <w:num w:numId="32" w16cid:durableId="211623990">
+    <w:abstractNumId w:val="20"/>
+  </w:num>
+  <w:num w:numId="33" w16cid:durableId="776408787">
+    <w:abstractNumId w:val="38"/>
+  </w:num>
+  <w:num w:numId="34" w16cid:durableId="500508576">
+    <w:abstractNumId w:val="35"/>
+  </w:num>
+  <w:num w:numId="35" w16cid:durableId="2041278276">
+    <w:abstractNumId w:val="34"/>
+  </w:num>
+  <w:num w:numId="36" w16cid:durableId="914435286">
     <w:abstractNumId w:val="19"/>
   </w:num>
-  <w:num w:numId="33" w16cid:durableId="776408787">
-    <w:abstractNumId w:val="36"/>
-  </w:num>
-  <w:num w:numId="34" w16cid:durableId="500508576">
-    <w:abstractNumId w:val="33"/>
-  </w:num>
-  <w:num w:numId="35" w16cid:durableId="2041278276">
-    <w:abstractNumId w:val="32"/>
-  </w:num>
-  <w:num w:numId="36" w16cid:durableId="914435286">
-    <w:abstractNumId w:val="18"/>
-  </w:num>
   <w:num w:numId="37" w16cid:durableId="2012558215">
-    <w:abstractNumId w:val="37"/>
+    <w:abstractNumId w:val="39"/>
   </w:num>
   <w:num w:numId="38" w16cid:durableId="1998805189">
-    <w:abstractNumId w:val="14"/>
+    <w:abstractNumId w:val="15"/>
   </w:num>
   <w:num w:numId="39" w16cid:durableId="1756590825">
     <w:abstractNumId w:val="10"/>
+  </w:num>
+  <w:num w:numId="40" w16cid:durableId="135924523">
+    <w:abstractNumId w:val="13"/>
+  </w:num>
+  <w:num w:numId="41" w16cid:durableId="1468544535">
+    <w:abstractNumId w:val="22"/>
   </w:num>
 </w:numbering>
 </file>

</xml_diff>

<commit_message>
Updated notes and practices
</commit_message>
<xml_diff>
--- a/Module13_GeneExpression/technical_paper_evaluation/Module13_Yves_Greatti_technical_paper_evaluation.docx
+++ b/Module13_GeneExpression/technical_paper_evaluation/Module13_Yves_Greatti_technical_paper_evaluation.docx
@@ -2745,15 +2745,7 @@
           <w:sz w:val="24"/>
           <w:szCs w:val="24"/>
         </w:rPr>
-        <w:t xml:space="preserve">Duchenne </w:t>
-      </w:r>
-      <w:r>
-        <w:rPr>
-          <w:rFonts w:cstheme="minorHAnsi"/>
-          <w:sz w:val="24"/>
-          <w:szCs w:val="24"/>
-        </w:rPr>
-        <w:t>Muscular Dystrophy (DMD): DMD’s reading frame restoration.</w:t>
+        <w:t>Duchenne Muscular Dystrophy (DMD): DMD’s reading frame restoration.</w:t>
       </w:r>
     </w:p>
     <w:p>
@@ -3137,6 +3129,30 @@
       <w:pPr>
         <w:pStyle w:val="Bibliography"/>
         <w:rPr>
+          <w:rFonts w:cstheme="minorHAnsi"/>
+        </w:rPr>
+      </w:pPr>
+      <w:r>
+        <w:rPr>
+          <w:rFonts w:cstheme="minorHAnsi"/>
+          <w:b/>
+          <w:bCs/>
+          <w:u w:val="single"/>
+        </w:rPr>
+        <w:lastRenderedPageBreak/>
+        <w:t>Reference</w:t>
+      </w:r>
+      <w:r>
+        <w:rPr>
+          <w:rFonts w:cstheme="minorHAnsi"/>
+        </w:rPr>
+        <w:t>:</w:t>
+      </w:r>
+    </w:p>
+    <w:p>
+      <w:pPr>
+        <w:pStyle w:val="Bibliography"/>
+        <w:rPr>
           <w:rFonts w:ascii="Times New Roman" w:hAnsi="Times New Roman" w:cs="Times New Roman"/>
           <w:sz w:val="24"/>
         </w:rPr>
@@ -3145,7 +3161,6 @@
         <w:rPr>
           <w:rFonts w:cstheme="minorHAnsi"/>
         </w:rPr>
-        <w:lastRenderedPageBreak/>
         <w:fldChar w:fldCharType="begin"/>
       </w:r>
       <w:r>
@@ -3189,23 +3204,7 @@
           <w:rFonts w:ascii="Times New Roman" w:hAnsi="Times New Roman" w:cs="Times New Roman"/>
           <w:sz w:val="24"/>
         </w:rPr>
-        <w:t>, “CRISPR-</w:t>
-      </w:r>
-      <w:proofErr w:type="spellStart"/>
-      <w:r>
-        <w:rPr>
-          <w:rFonts w:ascii="Times New Roman" w:hAnsi="Times New Roman" w:cs="Times New Roman"/>
-          <w:sz w:val="24"/>
-        </w:rPr>
-        <w:t>cas</w:t>
-      </w:r>
-      <w:proofErr w:type="spellEnd"/>
-      <w:r>
-        <w:rPr>
-          <w:rFonts w:ascii="Times New Roman" w:hAnsi="Times New Roman" w:cs="Times New Roman"/>
-          <w:sz w:val="24"/>
-        </w:rPr>
-        <w:t xml:space="preserve"> system: biological function in microbes and its use to treat antimicrobial resistant pathogens,” </w:t>
+        <w:t xml:space="preserve">, “CRISPR-cas system: biological function in microbes and its use to treat antimicrobial resistant pathogens,” </w:t>
       </w:r>
       <w:r>
         <w:rPr>
@@ -3214,9 +3213,39 @@
           <w:iCs/>
           <w:sz w:val="24"/>
         </w:rPr>
-        <w:t xml:space="preserve">Ann Clin </w:t>
-      </w:r>
-      <w:proofErr w:type="spellStart"/>
+        <w:t>Ann Clin Microbiol Antimicrob</w:t>
+      </w:r>
+      <w:r>
+        <w:rPr>
+          <w:rFonts w:ascii="Times New Roman" w:hAnsi="Times New Roman" w:cs="Times New Roman"/>
+          <w:sz w:val="24"/>
+        </w:rPr>
+        <w:t>, vol. 18, no. 1, p. 21, Dec. 2019, doi: 10.1186/s12941-019-0317-x.</w:t>
+      </w:r>
+    </w:p>
+    <w:p>
+      <w:pPr>
+        <w:pStyle w:val="Bibliography"/>
+        <w:rPr>
+          <w:rFonts w:ascii="Times New Roman" w:hAnsi="Times New Roman" w:cs="Times New Roman"/>
+          <w:sz w:val="24"/>
+        </w:rPr>
+      </w:pPr>
+      <w:r>
+        <w:rPr>
+          <w:rFonts w:ascii="Times New Roman" w:hAnsi="Times New Roman" w:cs="Times New Roman"/>
+          <w:sz w:val="24"/>
+        </w:rPr>
+        <w:t>[2]</w:t>
+      </w:r>
+      <w:r>
+        <w:rPr>
+          <w:rFonts w:ascii="Times New Roman" w:hAnsi="Times New Roman" w:cs="Times New Roman"/>
+          <w:sz w:val="24"/>
+        </w:rPr>
+        <w:tab/>
+        <w:t xml:space="preserve">A. Butiuc-Keul, A. Farkas, R. Carpa, and D. Iordache, “CRISPR-Cas System: The Powerful Modulator of Accessory Genomes in Prokaryotes,” </w:t>
+      </w:r>
       <w:r>
         <w:rPr>
           <w:rFonts w:ascii="Times New Roman" w:hAnsi="Times New Roman" w:cs="Times New Roman"/>
@@ -3224,9 +3253,39 @@
           <w:iCs/>
           <w:sz w:val="24"/>
         </w:rPr>
-        <w:t>Microbiol</w:t>
-      </w:r>
-      <w:proofErr w:type="spellEnd"/>
+        <w:t>Microb Physiol</w:t>
+      </w:r>
+      <w:r>
+        <w:rPr>
+          <w:rFonts w:ascii="Times New Roman" w:hAnsi="Times New Roman" w:cs="Times New Roman"/>
+          <w:sz w:val="24"/>
+        </w:rPr>
+        <w:t>, vol. 32, no. 1–2, pp. 2–17, 2022, doi: 10.1159/000516643.</w:t>
+      </w:r>
+    </w:p>
+    <w:p>
+      <w:pPr>
+        <w:pStyle w:val="Bibliography"/>
+        <w:rPr>
+          <w:rFonts w:ascii="Times New Roman" w:hAnsi="Times New Roman" w:cs="Times New Roman"/>
+          <w:sz w:val="24"/>
+        </w:rPr>
+      </w:pPr>
+      <w:r>
+        <w:rPr>
+          <w:rFonts w:ascii="Times New Roman" w:hAnsi="Times New Roman" w:cs="Times New Roman"/>
+          <w:sz w:val="24"/>
+        </w:rPr>
+        <w:t>[3]</w:t>
+      </w:r>
+      <w:r>
+        <w:rPr>
+          <w:rFonts w:ascii="Times New Roman" w:hAnsi="Times New Roman" w:cs="Times New Roman"/>
+          <w:sz w:val="24"/>
+        </w:rPr>
+        <w:tab/>
+        <w:t xml:space="preserve">M. Naeem, S. Majeed, M. Z. Hoque, and I. Ahmad, “Latest Developed Strategies to Minimize the Off-Target Effects in CRISPR-Cas-Mediated Genome Editing,” </w:t>
+      </w:r>
       <w:r>
         <w:rPr>
           <w:rFonts w:ascii="Times New Roman" w:hAnsi="Times New Roman" w:cs="Times New Roman"/>
@@ -3234,9 +3293,39 @@
           <w:iCs/>
           <w:sz w:val="24"/>
         </w:rPr>
-        <w:t xml:space="preserve"> </w:t>
-      </w:r>
-      <w:proofErr w:type="spellStart"/>
+        <w:t>Cells</w:t>
+      </w:r>
+      <w:r>
+        <w:rPr>
+          <w:rFonts w:ascii="Times New Roman" w:hAnsi="Times New Roman" w:cs="Times New Roman"/>
+          <w:sz w:val="24"/>
+        </w:rPr>
+        <w:t>, vol. 9, no. 7, p. 1608, Jul. 2020, doi: 10.3390/cells9071608.</w:t>
+      </w:r>
+    </w:p>
+    <w:p>
+      <w:pPr>
+        <w:pStyle w:val="Bibliography"/>
+        <w:rPr>
+          <w:rFonts w:ascii="Times New Roman" w:hAnsi="Times New Roman" w:cs="Times New Roman"/>
+          <w:sz w:val="24"/>
+        </w:rPr>
+      </w:pPr>
+      <w:r>
+        <w:rPr>
+          <w:rFonts w:ascii="Times New Roman" w:hAnsi="Times New Roman" w:cs="Times New Roman"/>
+          <w:sz w:val="24"/>
+        </w:rPr>
+        <w:t>[4]</w:t>
+      </w:r>
+      <w:r>
+        <w:rPr>
+          <w:rFonts w:ascii="Times New Roman" w:hAnsi="Times New Roman" w:cs="Times New Roman"/>
+          <w:sz w:val="24"/>
+        </w:rPr>
+        <w:tab/>
+        <w:t xml:space="preserve">E. M. Anderson </w:t>
+      </w:r>
       <w:r>
         <w:rPr>
           <w:rFonts w:ascii="Times New Roman" w:hAnsi="Times New Roman" w:cs="Times New Roman"/>
@@ -3244,105 +3333,15 @@
           <w:iCs/>
           <w:sz w:val="24"/>
         </w:rPr>
-        <w:t>Antimicrob</w:t>
-      </w:r>
-      <w:proofErr w:type="spellEnd"/>
+        <w:t>et al.</w:t>
+      </w:r>
       <w:r>
         <w:rPr>
           <w:rFonts w:ascii="Times New Roman" w:hAnsi="Times New Roman" w:cs="Times New Roman"/>
           <w:sz w:val="24"/>
         </w:rPr>
-        <w:t xml:space="preserve">, vol. 18, no. 1, p. 21, Dec. 2019, </w:t>
-      </w:r>
-      <w:proofErr w:type="spellStart"/>
-      <w:r>
-        <w:rPr>
-          <w:rFonts w:ascii="Times New Roman" w:hAnsi="Times New Roman" w:cs="Times New Roman"/>
-          <w:sz w:val="24"/>
-        </w:rPr>
-        <w:t>doi</w:t>
-      </w:r>
-      <w:proofErr w:type="spellEnd"/>
-      <w:r>
-        <w:rPr>
-          <w:rFonts w:ascii="Times New Roman" w:hAnsi="Times New Roman" w:cs="Times New Roman"/>
-          <w:sz w:val="24"/>
-        </w:rPr>
-        <w:t>: 10.1186/s12941-019-0317-x.</w:t>
-      </w:r>
-    </w:p>
-    <w:p>
-      <w:pPr>
-        <w:pStyle w:val="Bibliography"/>
-        <w:rPr>
-          <w:rFonts w:ascii="Times New Roman" w:hAnsi="Times New Roman" w:cs="Times New Roman"/>
-          <w:sz w:val="24"/>
-        </w:rPr>
-      </w:pPr>
-      <w:r>
-        <w:rPr>
-          <w:rFonts w:ascii="Times New Roman" w:hAnsi="Times New Roman" w:cs="Times New Roman"/>
-          <w:sz w:val="24"/>
-        </w:rPr>
-        <w:t>[2]</w:t>
-      </w:r>
-      <w:r>
-        <w:rPr>
-          <w:rFonts w:ascii="Times New Roman" w:hAnsi="Times New Roman" w:cs="Times New Roman"/>
-          <w:sz w:val="24"/>
-        </w:rPr>
-        <w:tab/>
-        <w:t xml:space="preserve">A. </w:t>
-      </w:r>
-      <w:proofErr w:type="spellStart"/>
-      <w:r>
-        <w:rPr>
-          <w:rFonts w:ascii="Times New Roman" w:hAnsi="Times New Roman" w:cs="Times New Roman"/>
-          <w:sz w:val="24"/>
-        </w:rPr>
-        <w:t>Butiuc-Keul</w:t>
-      </w:r>
-      <w:proofErr w:type="spellEnd"/>
-      <w:r>
-        <w:rPr>
-          <w:rFonts w:ascii="Times New Roman" w:hAnsi="Times New Roman" w:cs="Times New Roman"/>
-          <w:sz w:val="24"/>
-        </w:rPr>
-        <w:t xml:space="preserve">, A. Farkas, R. </w:t>
-      </w:r>
-      <w:proofErr w:type="spellStart"/>
-      <w:r>
-        <w:rPr>
-          <w:rFonts w:ascii="Times New Roman" w:hAnsi="Times New Roman" w:cs="Times New Roman"/>
-          <w:sz w:val="24"/>
-        </w:rPr>
-        <w:t>Carpa</w:t>
-      </w:r>
-      <w:proofErr w:type="spellEnd"/>
-      <w:r>
-        <w:rPr>
-          <w:rFonts w:ascii="Times New Roman" w:hAnsi="Times New Roman" w:cs="Times New Roman"/>
-          <w:sz w:val="24"/>
-        </w:rPr>
-        <w:t xml:space="preserve">, and D. </w:t>
-      </w:r>
-      <w:proofErr w:type="spellStart"/>
-      <w:r>
-        <w:rPr>
-          <w:rFonts w:ascii="Times New Roman" w:hAnsi="Times New Roman" w:cs="Times New Roman"/>
-          <w:sz w:val="24"/>
-        </w:rPr>
-        <w:t>Iordache</w:t>
-      </w:r>
-      <w:proofErr w:type="spellEnd"/>
-      <w:r>
-        <w:rPr>
-          <w:rFonts w:ascii="Times New Roman" w:hAnsi="Times New Roman" w:cs="Times New Roman"/>
-          <w:sz w:val="24"/>
-        </w:rPr>
-        <w:t xml:space="preserve">, “CRISPR-Cas System: The Powerful Modulator of Accessory Genomes in Prokaryotes,” </w:t>
-      </w:r>
-      <w:proofErr w:type="spellStart"/>
+        <w:t xml:space="preserve">, “Systematic analysis of CRISPR–Cas9 mismatch tolerance reveals low levels of off-target activity,” </w:t>
+      </w:r>
       <w:r>
         <w:rPr>
           <w:rFonts w:ascii="Times New Roman" w:hAnsi="Times New Roman" w:cs="Times New Roman"/>
@@ -3350,9 +3349,39 @@
           <w:iCs/>
           <w:sz w:val="24"/>
         </w:rPr>
-        <w:t>Microb</w:t>
-      </w:r>
-      <w:proofErr w:type="spellEnd"/>
+        <w:t>Journal of Biotechnology</w:t>
+      </w:r>
+      <w:r>
+        <w:rPr>
+          <w:rFonts w:ascii="Times New Roman" w:hAnsi="Times New Roman" w:cs="Times New Roman"/>
+          <w:sz w:val="24"/>
+        </w:rPr>
+        <w:t>, vol. 211, pp. 56–65, Oct. 2015, doi: 10.1016/j.jbiotec.2015.06.427.</w:t>
+      </w:r>
+    </w:p>
+    <w:p>
+      <w:pPr>
+        <w:pStyle w:val="Bibliography"/>
+        <w:rPr>
+          <w:rFonts w:ascii="Times New Roman" w:hAnsi="Times New Roman" w:cs="Times New Roman"/>
+          <w:sz w:val="24"/>
+        </w:rPr>
+      </w:pPr>
+      <w:r>
+        <w:rPr>
+          <w:rFonts w:ascii="Times New Roman" w:hAnsi="Times New Roman" w:cs="Times New Roman"/>
+          <w:sz w:val="24"/>
+        </w:rPr>
+        <w:t>[5]</w:t>
+      </w:r>
+      <w:r>
+        <w:rPr>
+          <w:rFonts w:ascii="Times New Roman" w:hAnsi="Times New Roman" w:cs="Times New Roman"/>
+          <w:sz w:val="24"/>
+        </w:rPr>
+        <w:tab/>
+        <w:t xml:space="preserve">L. Wang, C. Y. Mo, M. R. Wasserman, J. T. Rostøl, L. A. Marraffini, and S. Liu, “Dynamics of Cas10 Govern Discrimination between Self and Non-self in Type III CRISPR-Cas Immunity,” </w:t>
+      </w:r>
       <w:r>
         <w:rPr>
           <w:rFonts w:ascii="Times New Roman" w:hAnsi="Times New Roman" w:cs="Times New Roman"/>
@@ -3360,9 +3389,39 @@
           <w:iCs/>
           <w:sz w:val="24"/>
         </w:rPr>
-        <w:t xml:space="preserve"> </w:t>
-      </w:r>
-      <w:proofErr w:type="spellStart"/>
+        <w:t>Molecular Cell</w:t>
+      </w:r>
+      <w:r>
+        <w:rPr>
+          <w:rFonts w:ascii="Times New Roman" w:hAnsi="Times New Roman" w:cs="Times New Roman"/>
+          <w:sz w:val="24"/>
+        </w:rPr>
+        <w:t>, vol. 73, no. 2, pp. 278-290.e4, Jan. 2019, doi: 10.1016/j.molcel.2018.11.008.</w:t>
+      </w:r>
+    </w:p>
+    <w:p>
+      <w:pPr>
+        <w:pStyle w:val="Bibliography"/>
+        <w:rPr>
+          <w:rFonts w:ascii="Times New Roman" w:hAnsi="Times New Roman" w:cs="Times New Roman"/>
+          <w:sz w:val="24"/>
+        </w:rPr>
+      </w:pPr>
+      <w:r>
+        <w:rPr>
+          <w:rFonts w:ascii="Times New Roman" w:hAnsi="Times New Roman" w:cs="Times New Roman"/>
+          <w:sz w:val="24"/>
+        </w:rPr>
+        <w:t>[6]</w:t>
+      </w:r>
+      <w:r>
+        <w:rPr>
+          <w:rFonts w:ascii="Times New Roman" w:hAnsi="Times New Roman" w:cs="Times New Roman"/>
+          <w:sz w:val="24"/>
+        </w:rPr>
+        <w:tab/>
+        <w:t xml:space="preserve">P. D. Hsu, E. S. Lander, and F. Zhang, “Development and Applications of CRISPR-Cas9 for Genome Engineering,” </w:t>
+      </w:r>
       <w:r>
         <w:rPr>
           <w:rFonts w:ascii="Times New Roman" w:hAnsi="Times New Roman" w:cs="Times New Roman"/>
@@ -3370,31 +3429,14 @@
           <w:iCs/>
           <w:sz w:val="24"/>
         </w:rPr>
-        <w:t>Physiol</w:t>
-      </w:r>
-      <w:proofErr w:type="spellEnd"/>
+        <w:t>Cell</w:t>
+      </w:r>
       <w:r>
         <w:rPr>
           <w:rFonts w:ascii="Times New Roman" w:hAnsi="Times New Roman" w:cs="Times New Roman"/>
           <w:sz w:val="24"/>
         </w:rPr>
-        <w:t xml:space="preserve">, vol. 32, no. 1–2, pp. 2–17, 2022, </w:t>
-      </w:r>
-      <w:proofErr w:type="spellStart"/>
-      <w:r>
-        <w:rPr>
-          <w:rFonts w:ascii="Times New Roman" w:hAnsi="Times New Roman" w:cs="Times New Roman"/>
-          <w:sz w:val="24"/>
-        </w:rPr>
-        <w:t>doi</w:t>
-      </w:r>
-      <w:proofErr w:type="spellEnd"/>
-      <w:r>
-        <w:rPr>
-          <w:rFonts w:ascii="Times New Roman" w:hAnsi="Times New Roman" w:cs="Times New Roman"/>
-          <w:sz w:val="24"/>
-        </w:rPr>
-        <w:t>: 10.1159/000516643.</w:t>
+        <w:t>, vol. 157, no. 6, pp. 1262–1278, Jun. 2014, doi: 10.1016/j.cell.2014.05.010.</w:t>
       </w:r>
     </w:p>
     <w:p>
@@ -3410,7 +3452,7 @@
           <w:rFonts w:ascii="Times New Roman" w:hAnsi="Times New Roman" w:cs="Times New Roman"/>
           <w:sz w:val="24"/>
         </w:rPr>
-        <w:t>[3]</w:t>
+        <w:t>[7]</w:t>
       </w:r>
       <w:r>
         <w:rPr>
@@ -3418,7 +3460,7 @@
           <w:sz w:val="24"/>
         </w:rPr>
         <w:tab/>
-        <w:t xml:space="preserve">M. Naeem, S. Majeed, M. Z. Hoque, and I. Ahmad, “Latest Developed Strategies to Minimize the Off-Target Effects in CRISPR-Cas-Mediated Genome Editing,” </w:t>
+        <w:t xml:space="preserve">H. Fujita, T. Fujita, and H. Fujii, “Locus-Specific Genomic DNA Purification Using the CRISPR System: Methods and Applications,” </w:t>
       </w:r>
       <w:r>
         <w:rPr>
@@ -3427,318 +3469,14 @@
           <w:iCs/>
           <w:sz w:val="24"/>
         </w:rPr>
-        <w:t>Cells</w:t>
+        <w:t>The CRISPR Journal</w:t>
       </w:r>
       <w:r>
         <w:rPr>
           <w:rFonts w:ascii="Times New Roman" w:hAnsi="Times New Roman" w:cs="Times New Roman"/>
           <w:sz w:val="24"/>
         </w:rPr>
-        <w:t xml:space="preserve">, vol. 9, no. 7, p. 1608, Jul. 2020, </w:t>
-      </w:r>
-      <w:proofErr w:type="spellStart"/>
-      <w:r>
-        <w:rPr>
-          <w:rFonts w:ascii="Times New Roman" w:hAnsi="Times New Roman" w:cs="Times New Roman"/>
-          <w:sz w:val="24"/>
-        </w:rPr>
-        <w:t>doi</w:t>
-      </w:r>
-      <w:proofErr w:type="spellEnd"/>
-      <w:r>
-        <w:rPr>
-          <w:rFonts w:ascii="Times New Roman" w:hAnsi="Times New Roman" w:cs="Times New Roman"/>
-          <w:sz w:val="24"/>
-        </w:rPr>
-        <w:t>: 10.3390/cells9071608.</w:t>
-      </w:r>
-    </w:p>
-    <w:p>
-      <w:pPr>
-        <w:pStyle w:val="Bibliography"/>
-        <w:rPr>
-          <w:rFonts w:ascii="Times New Roman" w:hAnsi="Times New Roman" w:cs="Times New Roman"/>
-          <w:sz w:val="24"/>
-        </w:rPr>
-      </w:pPr>
-      <w:r>
-        <w:rPr>
-          <w:rFonts w:ascii="Times New Roman" w:hAnsi="Times New Roman" w:cs="Times New Roman"/>
-          <w:sz w:val="24"/>
-        </w:rPr>
-        <w:t>[4]</w:t>
-      </w:r>
-      <w:r>
-        <w:rPr>
-          <w:rFonts w:ascii="Times New Roman" w:hAnsi="Times New Roman" w:cs="Times New Roman"/>
-          <w:sz w:val="24"/>
-        </w:rPr>
-        <w:tab/>
-        <w:t xml:space="preserve">E. M. Anderson </w:t>
-      </w:r>
-      <w:r>
-        <w:rPr>
-          <w:rFonts w:ascii="Times New Roman" w:hAnsi="Times New Roman" w:cs="Times New Roman"/>
-          <w:i/>
-          <w:iCs/>
-          <w:sz w:val="24"/>
-        </w:rPr>
-        <w:t>et al.</w:t>
-      </w:r>
-      <w:r>
-        <w:rPr>
-          <w:rFonts w:ascii="Times New Roman" w:hAnsi="Times New Roman" w:cs="Times New Roman"/>
-          <w:sz w:val="24"/>
-        </w:rPr>
-        <w:t xml:space="preserve">, “Systematic analysis of CRISPR–Cas9 mismatch tolerance reveals low levels of off-target activity,” </w:t>
-      </w:r>
-      <w:r>
-        <w:rPr>
-          <w:rFonts w:ascii="Times New Roman" w:hAnsi="Times New Roman" w:cs="Times New Roman"/>
-          <w:i/>
-          <w:iCs/>
-          <w:sz w:val="24"/>
-        </w:rPr>
-        <w:t>Journal of Biotechnology</w:t>
-      </w:r>
-      <w:r>
-        <w:rPr>
-          <w:rFonts w:ascii="Times New Roman" w:hAnsi="Times New Roman" w:cs="Times New Roman"/>
-          <w:sz w:val="24"/>
-        </w:rPr>
-        <w:t xml:space="preserve">, vol. 211, pp. 56–65, Oct. 2015, </w:t>
-      </w:r>
-      <w:proofErr w:type="spellStart"/>
-      <w:r>
-        <w:rPr>
-          <w:rFonts w:ascii="Times New Roman" w:hAnsi="Times New Roman" w:cs="Times New Roman"/>
-          <w:sz w:val="24"/>
-        </w:rPr>
-        <w:t>doi</w:t>
-      </w:r>
-      <w:proofErr w:type="spellEnd"/>
-      <w:r>
-        <w:rPr>
-          <w:rFonts w:ascii="Times New Roman" w:hAnsi="Times New Roman" w:cs="Times New Roman"/>
-          <w:sz w:val="24"/>
-        </w:rPr>
-        <w:t>: 10.1016/j.jbiotec.2015.06.427.</w:t>
-      </w:r>
-    </w:p>
-    <w:p>
-      <w:pPr>
-        <w:pStyle w:val="Bibliography"/>
-        <w:rPr>
-          <w:rFonts w:ascii="Times New Roman" w:hAnsi="Times New Roman" w:cs="Times New Roman"/>
-          <w:sz w:val="24"/>
-        </w:rPr>
-      </w:pPr>
-      <w:r>
-        <w:rPr>
-          <w:rFonts w:ascii="Times New Roman" w:hAnsi="Times New Roman" w:cs="Times New Roman"/>
-          <w:sz w:val="24"/>
-        </w:rPr>
-        <w:t>[5]</w:t>
-      </w:r>
-      <w:r>
-        <w:rPr>
-          <w:rFonts w:ascii="Times New Roman" w:hAnsi="Times New Roman" w:cs="Times New Roman"/>
-          <w:sz w:val="24"/>
-        </w:rPr>
-        <w:tab/>
-        <w:t xml:space="preserve">L. Wang, C. Y. Mo, M. R. Wasserman, J. T. </w:t>
-      </w:r>
-      <w:proofErr w:type="spellStart"/>
-      <w:r>
-        <w:rPr>
-          <w:rFonts w:ascii="Times New Roman" w:hAnsi="Times New Roman" w:cs="Times New Roman"/>
-          <w:sz w:val="24"/>
-        </w:rPr>
-        <w:t>Rostøl</w:t>
-      </w:r>
-      <w:proofErr w:type="spellEnd"/>
-      <w:r>
-        <w:rPr>
-          <w:rFonts w:ascii="Times New Roman" w:hAnsi="Times New Roman" w:cs="Times New Roman"/>
-          <w:sz w:val="24"/>
-        </w:rPr>
-        <w:t xml:space="preserve">, L. A. </w:t>
-      </w:r>
-      <w:proofErr w:type="spellStart"/>
-      <w:r>
-        <w:rPr>
-          <w:rFonts w:ascii="Times New Roman" w:hAnsi="Times New Roman" w:cs="Times New Roman"/>
-          <w:sz w:val="24"/>
-        </w:rPr>
-        <w:t>Marraffini</w:t>
-      </w:r>
-      <w:proofErr w:type="spellEnd"/>
-      <w:r>
-        <w:rPr>
-          <w:rFonts w:ascii="Times New Roman" w:hAnsi="Times New Roman" w:cs="Times New Roman"/>
-          <w:sz w:val="24"/>
-        </w:rPr>
-        <w:t xml:space="preserve">, and S. Liu, “Dynamics of Cas10 Govern Discrimination between Self and Non-self in Type III CRISPR-Cas Immunity,” </w:t>
-      </w:r>
-      <w:r>
-        <w:rPr>
-          <w:rFonts w:ascii="Times New Roman" w:hAnsi="Times New Roman" w:cs="Times New Roman"/>
-          <w:i/>
-          <w:iCs/>
-          <w:sz w:val="24"/>
-        </w:rPr>
-        <w:t>Molecular Cell</w:t>
-      </w:r>
-      <w:r>
-        <w:rPr>
-          <w:rFonts w:ascii="Times New Roman" w:hAnsi="Times New Roman" w:cs="Times New Roman"/>
-          <w:sz w:val="24"/>
-        </w:rPr>
-        <w:t xml:space="preserve">, vol. 73, no. 2, pp. 278-290.e4, Jan. 2019, </w:t>
-      </w:r>
-      <w:proofErr w:type="spellStart"/>
-      <w:r>
-        <w:rPr>
-          <w:rFonts w:ascii="Times New Roman" w:hAnsi="Times New Roman" w:cs="Times New Roman"/>
-          <w:sz w:val="24"/>
-        </w:rPr>
-        <w:t>doi</w:t>
-      </w:r>
-      <w:proofErr w:type="spellEnd"/>
-      <w:r>
-        <w:rPr>
-          <w:rFonts w:ascii="Times New Roman" w:hAnsi="Times New Roman" w:cs="Times New Roman"/>
-          <w:sz w:val="24"/>
-        </w:rPr>
-        <w:t>: 10.1016/j.molcel.2018.11.008.</w:t>
-      </w:r>
-    </w:p>
-    <w:p>
-      <w:pPr>
-        <w:pStyle w:val="Bibliography"/>
-        <w:rPr>
-          <w:rFonts w:ascii="Times New Roman" w:hAnsi="Times New Roman" w:cs="Times New Roman"/>
-          <w:sz w:val="24"/>
-        </w:rPr>
-      </w:pPr>
-      <w:r>
-        <w:rPr>
-          <w:rFonts w:ascii="Times New Roman" w:hAnsi="Times New Roman" w:cs="Times New Roman"/>
-          <w:sz w:val="24"/>
-        </w:rPr>
-        <w:t>[6]</w:t>
-      </w:r>
-      <w:r>
-        <w:rPr>
-          <w:rFonts w:ascii="Times New Roman" w:hAnsi="Times New Roman" w:cs="Times New Roman"/>
-          <w:sz w:val="24"/>
-        </w:rPr>
-        <w:tab/>
-        <w:t xml:space="preserve">P. D. Hsu, E. S. Lander, and F. Zhang, “Development and Applications of CRISPR-Cas9 for Genome Engineering,” </w:t>
-      </w:r>
-      <w:r>
-        <w:rPr>
-          <w:rFonts w:ascii="Times New Roman" w:hAnsi="Times New Roman" w:cs="Times New Roman"/>
-          <w:i/>
-          <w:iCs/>
-          <w:sz w:val="24"/>
-        </w:rPr>
-        <w:t>Cell</w:t>
-      </w:r>
-      <w:r>
-        <w:rPr>
-          <w:rFonts w:ascii="Times New Roman" w:hAnsi="Times New Roman" w:cs="Times New Roman"/>
-          <w:sz w:val="24"/>
-        </w:rPr>
-        <w:t xml:space="preserve">, vol. 157, no. 6, pp. 1262–1278, Jun. 2014, </w:t>
-      </w:r>
-      <w:proofErr w:type="spellStart"/>
-      <w:r>
-        <w:rPr>
-          <w:rFonts w:ascii="Times New Roman" w:hAnsi="Times New Roman" w:cs="Times New Roman"/>
-          <w:sz w:val="24"/>
-        </w:rPr>
-        <w:t>doi</w:t>
-      </w:r>
-      <w:proofErr w:type="spellEnd"/>
-      <w:r>
-        <w:rPr>
-          <w:rFonts w:ascii="Times New Roman" w:hAnsi="Times New Roman" w:cs="Times New Roman"/>
-          <w:sz w:val="24"/>
-        </w:rPr>
-        <w:t>: 10.1016/j.cell.2014.05.010.</w:t>
-      </w:r>
-    </w:p>
-    <w:p>
-      <w:pPr>
-        <w:pStyle w:val="Bibliography"/>
-        <w:rPr>
-          <w:rFonts w:ascii="Times New Roman" w:hAnsi="Times New Roman" w:cs="Times New Roman"/>
-          <w:sz w:val="24"/>
-        </w:rPr>
-      </w:pPr>
-      <w:r>
-        <w:rPr>
-          <w:rFonts w:ascii="Times New Roman" w:hAnsi="Times New Roman" w:cs="Times New Roman"/>
-          <w:sz w:val="24"/>
-        </w:rPr>
-        <w:t>[7]</w:t>
-      </w:r>
-      <w:r>
-        <w:rPr>
-          <w:rFonts w:ascii="Times New Roman" w:hAnsi="Times New Roman" w:cs="Times New Roman"/>
-          <w:sz w:val="24"/>
-        </w:rPr>
-        <w:tab/>
-        <w:t xml:space="preserve">H. Fujita, T. Fujita, and H. </w:t>
-      </w:r>
-      <w:proofErr w:type="spellStart"/>
-      <w:r>
-        <w:rPr>
-          <w:rFonts w:ascii="Times New Roman" w:hAnsi="Times New Roman" w:cs="Times New Roman"/>
-          <w:sz w:val="24"/>
-        </w:rPr>
-        <w:t>Fujii</w:t>
-      </w:r>
-      <w:proofErr w:type="spellEnd"/>
-      <w:r>
-        <w:rPr>
-          <w:rFonts w:ascii="Times New Roman" w:hAnsi="Times New Roman" w:cs="Times New Roman"/>
-          <w:sz w:val="24"/>
-        </w:rPr>
-        <w:t xml:space="preserve">, “Locus-Specific Genomic DNA Purification Using the CRISPR System: Methods and Applications,” </w:t>
-      </w:r>
-      <w:r>
-        <w:rPr>
-          <w:rFonts w:ascii="Times New Roman" w:hAnsi="Times New Roman" w:cs="Times New Roman"/>
-          <w:i/>
-          <w:iCs/>
-          <w:sz w:val="24"/>
-        </w:rPr>
-        <w:t>The CRISPR Journal</w:t>
-      </w:r>
-      <w:r>
-        <w:rPr>
-          <w:rFonts w:ascii="Times New Roman" w:hAnsi="Times New Roman" w:cs="Times New Roman"/>
-          <w:sz w:val="24"/>
-        </w:rPr>
-        <w:t xml:space="preserve">, vol. 4, no. 2, pp. 290–300, Apr. 2021, </w:t>
-      </w:r>
-      <w:proofErr w:type="spellStart"/>
-      <w:r>
-        <w:rPr>
-          <w:rFonts w:ascii="Times New Roman" w:hAnsi="Times New Roman" w:cs="Times New Roman"/>
-          <w:sz w:val="24"/>
-        </w:rPr>
-        <w:t>doi</w:t>
-      </w:r>
-      <w:proofErr w:type="spellEnd"/>
-      <w:r>
-        <w:rPr>
-          <w:rFonts w:ascii="Times New Roman" w:hAnsi="Times New Roman" w:cs="Times New Roman"/>
-          <w:sz w:val="24"/>
-        </w:rPr>
-        <w:t>: 10.1089/crispr.2020.0038.</w:t>
+        <w:t>, vol. 4, no. 2, pp. 290–300, Apr. 2021, doi: 10.1089/crispr.2020.0038.</w:t>
       </w:r>
     </w:p>
     <w:p>

</xml_diff>